<commit_message>
Conception Phase first draft
</commit_message>
<xml_diff>
--- a/OOFPP_Habits_Phase1/Maree-Marthinus_92122115_OOFPP_Habits_Submission_Conception_02.docx
+++ b/OOFPP_Habits_Phase1/Maree-Marthinus_92122115_OOFPP_Habits_Submission_Conception_02.docx
@@ -99,14 +99,14 @@
           <w:r>
             <w:fldChar w:fldCharType="separate"/>
           </w:r>
-          <w:hyperlink w:anchor="_Toc99993409" w:history="1">
+          <w:hyperlink w:anchor="_Toc100082205" w:history="1">
             <w:r>
               <w:rPr>
                 <w:rStyle w:val="Hyperlink"/>
                 <w:noProof/>
                 <w:lang w:val="en-ZA"/>
               </w:rPr>
-              <w:t>Overview</w:t>
+              <w:t>Introduction</w:t>
             </w:r>
             <w:r>
               <w:rPr>
@@ -127,7 +127,7 @@
                 <w:noProof/>
                 <w:webHidden/>
               </w:rPr>
-              <w:instrText xml:space="preserve"> PAGEREF _Toc99993409 \h </w:instrText>
+              <w:instrText xml:space="preserve"> PAGEREF _Toc100082205 \h </w:instrText>
             </w:r>
             <w:r>
               <w:rPr>
@@ -170,7 +170,7 @@
               <w:lang w:val="en-DE" w:eastAsia="en-DE"/>
             </w:rPr>
           </w:pPr>
-          <w:hyperlink w:anchor="_Toc99993410" w:history="1">
+          <w:hyperlink w:anchor="_Toc100082206" w:history="1">
             <w:r>
               <w:rPr>
                 <w:rStyle w:val="Hyperlink"/>
@@ -198,7 +198,7 @@
                 <w:noProof/>
                 <w:webHidden/>
               </w:rPr>
-              <w:instrText xml:space="preserve"> PAGEREF _Toc99993410 \h </w:instrText>
+              <w:instrText xml:space="preserve"> PAGEREF _Toc100082206 \h </w:instrText>
             </w:r>
             <w:r>
               <w:rPr>
@@ -241,7 +241,7 @@
               <w:lang w:val="en-DE" w:eastAsia="en-DE"/>
             </w:rPr>
           </w:pPr>
-          <w:hyperlink w:anchor="_Toc99993411" w:history="1">
+          <w:hyperlink w:anchor="_Toc100082207" w:history="1">
             <w:r>
               <w:rPr>
                 <w:rStyle w:val="Hyperlink"/>
@@ -269,7 +269,7 @@
                 <w:noProof/>
                 <w:webHidden/>
               </w:rPr>
-              <w:instrText xml:space="preserve"> PAGEREF _Toc99993411 \h </w:instrText>
+              <w:instrText xml:space="preserve"> PAGEREF _Toc100082207 \h </w:instrText>
             </w:r>
             <w:r>
               <w:rPr>
@@ -312,7 +312,7 @@
               <w:lang w:val="en-DE" w:eastAsia="en-DE"/>
             </w:rPr>
           </w:pPr>
-          <w:hyperlink w:anchor="_Toc99993412" w:history="1">
+          <w:hyperlink w:anchor="_Toc100082208" w:history="1">
             <w:r>
               <w:rPr>
                 <w:rStyle w:val="Hyperlink"/>
@@ -340,7 +340,7 @@
                 <w:noProof/>
                 <w:webHidden/>
               </w:rPr>
-              <w:instrText xml:space="preserve"> PAGEREF _Toc99993412 \h </w:instrText>
+              <w:instrText xml:space="preserve"> PAGEREF _Toc100082208 \h </w:instrText>
             </w:r>
             <w:r>
               <w:rPr>
@@ -383,7 +383,7 @@
               <w:lang w:val="en-DE" w:eastAsia="en-DE"/>
             </w:rPr>
           </w:pPr>
-          <w:hyperlink w:anchor="_Toc99993413" w:history="1">
+          <w:hyperlink w:anchor="_Toc100082209" w:history="1">
             <w:r>
               <w:rPr>
                 <w:rStyle w:val="Hyperlink"/>
@@ -411,7 +411,7 @@
                 <w:noProof/>
                 <w:webHidden/>
               </w:rPr>
-              <w:instrText xml:space="preserve"> PAGEREF _Toc99993413 \h </w:instrText>
+              <w:instrText xml:space="preserve"> PAGEREF _Toc100082209 \h </w:instrText>
             </w:r>
             <w:r>
               <w:rPr>
@@ -431,7 +431,78 @@
                 <w:noProof/>
                 <w:webHidden/>
               </w:rPr>
-              <w:t>1</w:t>
+              <w:t>2</w:t>
+            </w:r>
+            <w:r>
+              <w:rPr>
+                <w:noProof/>
+                <w:webHidden/>
+              </w:rPr>
+              <w:fldChar w:fldCharType="end"/>
+            </w:r>
+          </w:hyperlink>
+        </w:p>
+        <w:p>
+          <w:pPr>
+            <w:pStyle w:val="TOC3"/>
+            <w:tabs>
+              <w:tab w:val="right" w:leader="dot" w:pos="9016"/>
+            </w:tabs>
+            <w:rPr>
+              <w:rFonts w:cstheme="minorBidi"/>
+              <w:noProof/>
+              <w:lang w:val="en-DE" w:eastAsia="en-DE"/>
+            </w:rPr>
+          </w:pPr>
+          <w:hyperlink w:anchor="_Toc100082210" w:history="1">
+            <w:r>
+              <w:rPr>
+                <w:rStyle w:val="Hyperlink"/>
+                <w:noProof/>
+                <w:lang w:val="en-ZA"/>
+              </w:rPr>
+              <w:t>Methodology</w:t>
+            </w:r>
+            <w:r>
+              <w:rPr>
+                <w:noProof/>
+                <w:webHidden/>
+              </w:rPr>
+              <w:tab/>
+            </w:r>
+            <w:r>
+              <w:rPr>
+                <w:noProof/>
+                <w:webHidden/>
+              </w:rPr>
+              <w:fldChar w:fldCharType="begin"/>
+            </w:r>
+            <w:r>
+              <w:rPr>
+                <w:noProof/>
+                <w:webHidden/>
+              </w:rPr>
+              <w:instrText xml:space="preserve"> PAGEREF _Toc100082210 \h </w:instrText>
+            </w:r>
+            <w:r>
+              <w:rPr>
+                <w:noProof/>
+                <w:webHidden/>
+              </w:rPr>
+            </w:r>
+            <w:r>
+              <w:rPr>
+                <w:noProof/>
+                <w:webHidden/>
+              </w:rPr>
+              <w:fldChar w:fldCharType="separate"/>
+            </w:r>
+            <w:r>
+              <w:rPr>
+                <w:noProof/>
+                <w:webHidden/>
+              </w:rPr>
+              <w:t>2</w:t>
             </w:r>
             <w:r>
               <w:rPr>
@@ -454,14 +525,14 @@
               <w:lang w:val="en-DE" w:eastAsia="en-DE"/>
             </w:rPr>
           </w:pPr>
-          <w:hyperlink w:anchor="_Toc99993414" w:history="1">
+          <w:hyperlink w:anchor="_Toc100082211" w:history="1">
             <w:r>
               <w:rPr>
                 <w:rStyle w:val="Hyperlink"/>
                 <w:noProof/>
                 <w:lang w:val="en-ZA"/>
               </w:rPr>
-              <w:t>Design</w:t>
+              <w:t>Design Overview</w:t>
             </w:r>
             <w:r>
               <w:rPr>
@@ -482,7 +553,7 @@
                 <w:noProof/>
                 <w:webHidden/>
               </w:rPr>
-              <w:instrText xml:space="preserve"> PAGEREF _Toc99993414 \h </w:instrText>
+              <w:instrText xml:space="preserve"> PAGEREF _Toc100082211 \h </w:instrText>
             </w:r>
             <w:r>
               <w:rPr>
@@ -525,14 +596,14 @@
               <w:lang w:val="en-DE" w:eastAsia="en-DE"/>
             </w:rPr>
           </w:pPr>
-          <w:hyperlink w:anchor="_Toc99993415" w:history="1">
+          <w:hyperlink w:anchor="_Toc100082212" w:history="1">
             <w:r>
               <w:rPr>
                 <w:rStyle w:val="Hyperlink"/>
                 <w:noProof/>
                 <w:lang w:val="en-ZA"/>
               </w:rPr>
-              <w:t>UML Diagrams</w:t>
+              <w:t>Component Diagram</w:t>
             </w:r>
             <w:r>
               <w:rPr>
@@ -553,7 +624,7 @@
                 <w:noProof/>
                 <w:webHidden/>
               </w:rPr>
-              <w:instrText xml:space="preserve"> PAGEREF _Toc99993415 \h </w:instrText>
+              <w:instrText xml:space="preserve"> PAGEREF _Toc100082212 \h </w:instrText>
             </w:r>
             <w:r>
               <w:rPr>
@@ -596,14 +667,14 @@
               <w:lang w:val="en-DE" w:eastAsia="en-DE"/>
             </w:rPr>
           </w:pPr>
-          <w:hyperlink w:anchor="_Toc99993416" w:history="1">
+          <w:hyperlink w:anchor="_Toc100082213" w:history="1">
             <w:r>
               <w:rPr>
                 <w:rStyle w:val="Hyperlink"/>
                 <w:noProof/>
                 <w:lang w:val="en-ZA"/>
               </w:rPr>
-              <w:t>Methodology</w:t>
+              <w:t>Class Diagram</w:t>
             </w:r>
             <w:r>
               <w:rPr>
@@ -624,7 +695,7 @@
                 <w:noProof/>
                 <w:webHidden/>
               </w:rPr>
-              <w:instrText xml:space="preserve"> PAGEREF _Toc99993416 \h </w:instrText>
+              <w:instrText xml:space="preserve"> PAGEREF _Toc100082213 \h </w:instrText>
             </w:r>
             <w:r>
               <w:rPr>
@@ -667,14 +738,14 @@
               <w:lang w:val="en-DE" w:eastAsia="en-DE"/>
             </w:rPr>
           </w:pPr>
-          <w:hyperlink w:anchor="_Toc99993417" w:history="1">
+          <w:hyperlink w:anchor="_Toc100082214" w:history="1">
             <w:r>
               <w:rPr>
                 <w:rStyle w:val="Hyperlink"/>
                 <w:noProof/>
                 <w:lang w:val="en-ZA"/>
               </w:rPr>
-              <w:t>Technology choices</w:t>
+              <w:t>Object Diagram</w:t>
             </w:r>
             <w:r>
               <w:rPr>
@@ -695,7 +766,7 @@
                 <w:noProof/>
                 <w:webHidden/>
               </w:rPr>
-              <w:instrText xml:space="preserve"> PAGEREF _Toc99993417 \h </w:instrText>
+              <w:instrText xml:space="preserve"> PAGEREF _Toc100082214 \h </w:instrText>
             </w:r>
             <w:r>
               <w:rPr>
@@ -715,7 +786,7 @@
                 <w:noProof/>
                 <w:webHidden/>
               </w:rPr>
-              <w:t>2</w:t>
+              <w:t>3</w:t>
             </w:r>
             <w:r>
               <w:rPr>
@@ -738,14 +809,14 @@
               <w:lang w:val="en-DE" w:eastAsia="en-DE"/>
             </w:rPr>
           </w:pPr>
-          <w:hyperlink w:anchor="_Toc99993418" w:history="1">
+          <w:hyperlink w:anchor="_Toc100082215" w:history="1">
             <w:r>
               <w:rPr>
                 <w:rStyle w:val="Hyperlink"/>
                 <w:noProof/>
                 <w:lang w:val="en-ZA"/>
               </w:rPr>
-              <w:t>Questions</w:t>
+              <w:t>Technology choices</w:t>
             </w:r>
             <w:r>
               <w:rPr>
@@ -766,7 +837,7 @@
                 <w:noProof/>
                 <w:webHidden/>
               </w:rPr>
-              <w:instrText xml:space="preserve"> PAGEREF _Toc99993418 \h </w:instrText>
+              <w:instrText xml:space="preserve"> PAGEREF _Toc100082215 \h </w:instrText>
             </w:r>
             <w:r>
               <w:rPr>
@@ -809,14 +880,14 @@
               <w:lang w:val="en-DE" w:eastAsia="en-DE"/>
             </w:rPr>
           </w:pPr>
-          <w:hyperlink w:anchor="_Toc99993419" w:history="1">
+          <w:hyperlink w:anchor="_Toc100082216" w:history="1">
             <w:r>
               <w:rPr>
                 <w:rStyle w:val="Hyperlink"/>
                 <w:noProof/>
                 <w:lang w:val="en-ZA"/>
               </w:rPr>
-              <w:t>Selection/parameterization and use of programs (software,tools,app)</w:t>
+              <w:t>Assumptions</w:t>
             </w:r>
             <w:r>
               <w:rPr>
@@ -837,7 +908,7 @@
                 <w:noProof/>
                 <w:webHidden/>
               </w:rPr>
-              <w:instrText xml:space="preserve"> PAGEREF _Toc99993419 \h </w:instrText>
+              <w:instrText xml:space="preserve"> PAGEREF _Toc100082216 \h </w:instrText>
             </w:r>
             <w:r>
               <w:rPr>
@@ -880,14 +951,14 @@
               <w:lang w:val="en-DE" w:eastAsia="en-DE"/>
             </w:rPr>
           </w:pPr>
-          <w:hyperlink w:anchor="_Toc99993420" w:history="1">
+          <w:hyperlink w:anchor="_Toc100082217" w:history="1">
             <w:r>
               <w:rPr>
                 <w:rStyle w:val="Hyperlink"/>
                 <w:noProof/>
                 <w:lang w:val="en-ZA"/>
               </w:rPr>
-              <w:t>Assumptions</w:t>
+              <w:t>Bibliography</w:t>
             </w:r>
             <w:r>
               <w:rPr>
@@ -908,78 +979,7 @@
                 <w:noProof/>
                 <w:webHidden/>
               </w:rPr>
-              <w:instrText xml:space="preserve"> PAGEREF _Toc99993420 \h </w:instrText>
-            </w:r>
-            <w:r>
-              <w:rPr>
-                <w:noProof/>
-                <w:webHidden/>
-              </w:rPr>
-            </w:r>
-            <w:r>
-              <w:rPr>
-                <w:noProof/>
-                <w:webHidden/>
-              </w:rPr>
-              <w:fldChar w:fldCharType="separate"/>
-            </w:r>
-            <w:r>
-              <w:rPr>
-                <w:noProof/>
-                <w:webHidden/>
-              </w:rPr>
-              <w:t>3</w:t>
-            </w:r>
-            <w:r>
-              <w:rPr>
-                <w:noProof/>
-                <w:webHidden/>
-              </w:rPr>
-              <w:fldChar w:fldCharType="end"/>
-            </w:r>
-          </w:hyperlink>
-        </w:p>
-        <w:p>
-          <w:pPr>
-            <w:pStyle w:val="TOC2"/>
-            <w:tabs>
-              <w:tab w:val="right" w:leader="dot" w:pos="9016"/>
-            </w:tabs>
-            <w:rPr>
-              <w:rFonts w:cstheme="minorBidi"/>
-              <w:noProof/>
-              <w:lang w:val="en-DE" w:eastAsia="en-DE"/>
-            </w:rPr>
-          </w:pPr>
-          <w:hyperlink w:anchor="_Toc99993421" w:history="1">
-            <w:r>
-              <w:rPr>
-                <w:rStyle w:val="Hyperlink"/>
-                <w:noProof/>
-                <w:lang w:val="en-ZA"/>
-              </w:rPr>
-              <w:t>References/Bibliography (See guidelines portfolio)</w:t>
-            </w:r>
-            <w:r>
-              <w:rPr>
-                <w:noProof/>
-                <w:webHidden/>
-              </w:rPr>
-              <w:tab/>
-            </w:r>
-            <w:r>
-              <w:rPr>
-                <w:noProof/>
-                <w:webHidden/>
-              </w:rPr>
-              <w:fldChar w:fldCharType="begin"/>
-            </w:r>
-            <w:r>
-              <w:rPr>
-                <w:noProof/>
-                <w:webHidden/>
-              </w:rPr>
-              <w:instrText xml:space="preserve"> PAGEREF _Toc99993421 \h </w:instrText>
+              <w:instrText xml:space="preserve"> PAGEREF _Toc100082217 \h </w:instrText>
             </w:r>
             <w:r>
               <w:rPr>
@@ -1029,12 +1029,12 @@
           <w:lang w:val="en-ZA"/>
         </w:rPr>
       </w:pPr>
-      <w:bookmarkStart w:id="0" w:name="_Toc99993409"/>
-      <w:r>
-        <w:rPr>
-          <w:lang w:val="en-ZA"/>
-        </w:rPr>
-        <w:t>Overview</w:t>
+      <w:bookmarkStart w:id="0" w:name="_Toc100082205"/>
+      <w:r>
+        <w:rPr>
+          <w:lang w:val="en-ZA"/>
+        </w:rPr>
+        <w:t>Introduction</w:t>
       </w:r>
       <w:bookmarkEnd w:id="0"/>
     </w:p>
@@ -1048,13 +1048,13 @@
         <w:rPr>
           <w:lang w:val="en-ZA"/>
         </w:rPr>
-        <w:t>Everybody wants to stop bad habit</w:t>
-      </w:r>
-      <w:r>
-        <w:rPr>
-          <w:lang w:val="en-ZA"/>
-        </w:rPr>
-        <w:t>s</w:t>
+        <w:t xml:space="preserve">Everybody wants to stop </w:t>
+      </w:r>
+      <w:r>
+        <w:rPr>
+          <w:lang w:val="en-ZA"/>
+        </w:rPr>
+        <w:t>unhealthy habits</w:t>
       </w:r>
       <w:r>
         <w:rPr>
@@ -1118,7 +1118,7 @@
           <w:lang w:val="en-ZA"/>
         </w:rPr>
       </w:pPr>
-      <w:bookmarkStart w:id="1" w:name="_Toc99993410"/>
+      <w:bookmarkStart w:id="1" w:name="_Toc100082206"/>
       <w:r>
         <w:rPr>
           <w:lang w:val="en-ZA"/>
@@ -1177,7 +1177,7 @@
           <w:lang w:val="en-ZA"/>
         </w:rPr>
       </w:pPr>
-      <w:bookmarkStart w:id="2" w:name="_Toc99993411"/>
+      <w:bookmarkStart w:id="2" w:name="_Toc100082207"/>
       <w:r>
         <w:rPr>
           <w:lang w:val="en-ZA"/>
@@ -1193,7 +1193,7 @@
           <w:lang w:val="en-ZA"/>
         </w:rPr>
       </w:pPr>
-      <w:bookmarkStart w:id="3" w:name="_Toc99993412"/>
+      <w:bookmarkStart w:id="3" w:name="_Toc100082208"/>
       <w:r>
         <w:rPr>
           <w:lang w:val="en-ZA"/>
@@ -1253,7 +1253,19 @@
         <w:rPr>
           <w:lang w:val="en-ZA"/>
         </w:rPr>
-        <w:t xml:space="preserve"> or specification</w:t>
+        <w:t xml:space="preserve"> </w:t>
+      </w:r>
+      <w:r>
+        <w:rPr>
+          <w:lang w:val="en-ZA"/>
+        </w:rPr>
+        <w:t>/</w:t>
+      </w:r>
+      <w:r>
+        <w:rPr>
+          <w:lang w:val="en-ZA"/>
+        </w:rPr>
+        <w:t xml:space="preserve"> specification</w:t>
       </w:r>
       <w:r>
         <w:rPr>
@@ -1263,9 +1275,16 @@
       </w:r>
       <w:r>
         <w:rPr>
-          <w:lang w:val="en-ZA"/>
-        </w:rPr>
-        <w:t xml:space="preserve"> (how often must it be repeated)</w:t>
+          <w:rStyle w:val="FootnoteReference"/>
+          <w:lang w:val="en-ZA"/>
+        </w:rPr>
+        <w:footnoteReference w:id="1"/>
+      </w:r>
+      <w:r>
+        <w:rPr>
+          <w:lang w:val="en-ZA"/>
+        </w:rPr>
+        <w:t xml:space="preserve"> </w:t>
       </w:r>
     </w:p>
     <w:p>
@@ -1295,7 +1314,19 @@
         <w:rPr>
           <w:lang w:val="en-ZA"/>
         </w:rPr>
-        <w:t>a specific time</w:t>
+        <w:t>a specific</w:t>
+      </w:r>
+      <w:r>
+        <w:rPr>
+          <w:lang w:val="en-ZA"/>
+        </w:rPr>
+        <w:t xml:space="preserve"> date and</w:t>
+      </w:r>
+      <w:r>
+        <w:rPr>
+          <w:lang w:val="en-ZA"/>
+        </w:rPr>
+        <w:t xml:space="preserve"> time</w:t>
       </w:r>
     </w:p>
     <w:p>
@@ -1313,6 +1344,24 @@
         <w:rPr>
           <w:lang w:val="en-ZA"/>
         </w:rPr>
+        <w:t>As a user I want to be able to create a habit for at least two tracking periods e.g., daily, weekly, or monthly</w:t>
+      </w:r>
+    </w:p>
+    <w:p>
+      <w:pPr>
+        <w:pStyle w:val="ListParagraph"/>
+        <w:numPr>
+          <w:ilvl w:val="0"/>
+          <w:numId w:val="1"/>
+        </w:numPr>
+        <w:rPr>
+          <w:lang w:val="en-ZA"/>
+        </w:rPr>
+      </w:pPr>
+      <w:r>
+        <w:rPr>
+          <w:lang w:val="en-ZA"/>
+        </w:rPr>
         <w:t>As a u</w:t>
       </w:r>
       <w:r>
@@ -1375,6 +1424,12 @@
         </w:rPr>
         <w:t>List of habits with the same periodicity</w:t>
       </w:r>
+      <w:r>
+        <w:rPr>
+          <w:lang w:val="en-ZA"/>
+        </w:rPr>
+        <w:t xml:space="preserve"> e.g., daily, weekly, or monthly habits</w:t>
+      </w:r>
     </w:p>
     <w:p>
       <w:pPr>
@@ -1439,30 +1494,6 @@
         <w:rPr>
           <w:lang w:val="en-ZA"/>
         </w:rPr>
-        <w:t>List of d</w:t>
-      </w:r>
-      <w:r>
-        <w:rPr>
-          <w:lang w:val="en-ZA"/>
-        </w:rPr>
-        <w:t>aily habits</w:t>
-      </w:r>
-    </w:p>
-    <w:p>
-      <w:pPr>
-        <w:pStyle w:val="ListParagraph"/>
-        <w:numPr>
-          <w:ilvl w:val="1"/>
-          <w:numId w:val="1"/>
-        </w:numPr>
-        <w:rPr>
-          <w:lang w:val="en-ZA"/>
-        </w:rPr>
-      </w:pPr>
-      <w:r>
-        <w:rPr>
-          <w:lang w:val="en-ZA"/>
-        </w:rPr>
         <w:t xml:space="preserve">Which habits do I </w:t>
       </w:r>
       <w:r>
@@ -1497,11 +1528,12 @@
           <w:lang w:val="en-ZA"/>
         </w:rPr>
       </w:pPr>
-      <w:bookmarkStart w:id="4" w:name="_Toc99993413"/>
-      <w:r>
-        <w:rPr>
-          <w:lang w:val="en-ZA"/>
-        </w:rPr>
+      <w:bookmarkStart w:id="4" w:name="_Toc100082209"/>
+      <w:r>
+        <w:rPr>
+          <w:lang w:val="en-ZA"/>
+        </w:rPr>
+        <w:lastRenderedPageBreak/>
         <w:t>Business Rules</w:t>
       </w:r>
       <w:bookmarkEnd w:id="4"/>
@@ -1539,7 +1571,6 @@
         <w:rPr>
           <w:lang w:val="en-ZA"/>
         </w:rPr>
-        <w:lastRenderedPageBreak/>
         <w:t>The u</w:t>
       </w:r>
       <w:r>
@@ -1575,19 +1606,138 @@
     </w:p>
     <w:p>
       <w:pPr>
+        <w:pStyle w:val="Heading3"/>
+        <w:rPr>
+          <w:lang w:val="en-ZA"/>
+        </w:rPr>
+      </w:pPr>
+      <w:bookmarkStart w:id="5" w:name="_Toc100082210"/>
+      <w:r>
+        <w:rPr>
+          <w:lang w:val="en-ZA"/>
+        </w:rPr>
+        <w:t>Methodology</w:t>
+      </w:r>
+      <w:bookmarkEnd w:id="5"/>
+    </w:p>
+    <w:p>
+      <w:pPr>
+        <w:rPr>
+          <w:lang w:val="en-ZA"/>
+        </w:rPr>
+      </w:pPr>
+      <w:r>
+        <w:rPr>
+          <w:lang w:val="en-ZA"/>
+        </w:rPr>
+        <w:t>I</w:t>
+      </w:r>
+      <w:r>
+        <w:rPr>
+          <w:lang w:val="en-ZA"/>
+        </w:rPr>
+        <w:t xml:space="preserve"> will follow a </w:t>
+      </w:r>
+      <w:r>
+        <w:rPr>
+          <w:lang w:val="en-ZA"/>
+        </w:rPr>
+        <w:t>Test-Driven</w:t>
+      </w:r>
+      <w:r>
+        <w:rPr>
+          <w:lang w:val="en-ZA"/>
+        </w:rPr>
+        <w:t xml:space="preserve"> Development (hereinafter referred to as “TDD”)</w:t>
+      </w:r>
+      <w:r>
+        <w:rPr>
+          <w:lang w:val="en-ZA"/>
+        </w:rPr>
+        <w:t xml:space="preserve"> approach. </w:t>
+      </w:r>
+      <w:r>
+        <w:rPr>
+          <w:lang w:val="en-ZA"/>
+        </w:rPr>
+        <w:t>This is a software development practice that repeat the following steps</w:t>
+      </w:r>
+    </w:p>
+    <w:p>
+      <w:pPr>
+        <w:pStyle w:val="ListParagraph"/>
+        <w:numPr>
+          <w:ilvl w:val="0"/>
+          <w:numId w:val="8"/>
+        </w:numPr>
+        <w:rPr>
+          <w:lang w:val="en-ZA"/>
+        </w:rPr>
+      </w:pPr>
+      <w:r>
+        <w:rPr>
+          <w:lang w:val="en-ZA"/>
+        </w:rPr>
+        <w:t>Write a test for a feature that fails</w:t>
+      </w:r>
+    </w:p>
+    <w:p>
+      <w:pPr>
+        <w:pStyle w:val="ListParagraph"/>
+        <w:numPr>
+          <w:ilvl w:val="0"/>
+          <w:numId w:val="8"/>
+        </w:numPr>
+        <w:rPr>
+          <w:lang w:val="en-ZA"/>
+        </w:rPr>
+      </w:pPr>
+      <w:r>
+        <w:rPr>
+          <w:lang w:val="en-ZA"/>
+        </w:rPr>
+        <w:t>Write code to make the test pass</w:t>
+      </w:r>
+    </w:p>
+    <w:p>
+      <w:pPr>
+        <w:pStyle w:val="ListParagraph"/>
+        <w:numPr>
+          <w:ilvl w:val="0"/>
+          <w:numId w:val="8"/>
+        </w:numPr>
+        <w:rPr>
+          <w:lang w:val="en-ZA"/>
+        </w:rPr>
+      </w:pPr>
+      <w:r>
+        <w:rPr>
+          <w:lang w:val="en-ZA"/>
+        </w:rPr>
+        <w:t>Refactor the code as needed</w:t>
+      </w:r>
+    </w:p>
+    <w:p>
+      <w:pPr>
         <w:pStyle w:val="Heading1"/>
         <w:rPr>
           <w:lang w:val="en-ZA"/>
         </w:rPr>
       </w:pPr>
-      <w:bookmarkStart w:id="5" w:name="_Toc99993414"/>
+      <w:bookmarkStart w:id="6" w:name="_Toc100082211"/>
       <w:r>
         <w:rPr>
           <w:lang w:val="en-ZA"/>
         </w:rPr>
         <w:t>Design</w:t>
       </w:r>
-      <w:bookmarkEnd w:id="5"/>
+      <w:r>
+        <w:rPr>
+          <w:lang w:val="en-ZA"/>
+        </w:rPr>
+        <w:t xml:space="preserve"> Overview</w:t>
+      </w:r>
+      <w:bookmarkEnd w:id="6"/>
     </w:p>
     <w:p>
       <w:pPr>
@@ -1596,23 +1746,24 @@
           <w:lang w:val="en-ZA"/>
         </w:rPr>
       </w:pPr>
-      <w:bookmarkStart w:id="6" w:name="_Toc99993415"/>
-      <w:r>
-        <w:rPr>
-          <w:lang w:val="en-ZA"/>
-        </w:rPr>
-        <w:t>UML</w:t>
-      </w:r>
-      <w:r>
-        <w:rPr>
-          <w:lang w:val="en-ZA"/>
-        </w:rPr>
-        <w:t xml:space="preserve"> Diagrams</w:t>
-      </w:r>
-      <w:bookmarkEnd w:id="6"/>
-    </w:p>
-    <w:p>
-      <w:pPr>
+      <w:bookmarkStart w:id="7" w:name="_Toc100082212"/>
+      <w:r>
+        <w:rPr>
+          <w:lang w:val="en-ZA"/>
+        </w:rPr>
+        <w:t>Component</w:t>
+      </w:r>
+      <w:r>
+        <w:rPr>
+          <w:lang w:val="en-ZA"/>
+        </w:rPr>
+        <w:t xml:space="preserve"> Diagram</w:t>
+      </w:r>
+      <w:bookmarkEnd w:id="7"/>
+    </w:p>
+    <w:p>
+      <w:pPr>
+        <w:jc w:val="center"/>
         <w:rPr>
           <w:lang w:val="en-ZA"/>
         </w:rPr>
@@ -1623,10 +1774,10 @@
           <w:lang w:val="en-ZA"/>
         </w:rPr>
         <w:drawing>
-          <wp:inline distT="0" distB="0" distL="0" distR="0" wp14:anchorId="753D6350" wp14:editId="7E1250FB">
-            <wp:extent cx="5731510" cy="6584610"/>
-            <wp:effectExtent l="0" t="0" r="2540" b="6985"/>
-            <wp:docPr id="2" name="Picture 2"/>
+          <wp:inline distT="0" distB="0" distL="0" distR="0" wp14:anchorId="0BB63DFC" wp14:editId="6974A916">
+            <wp:extent cx="3810000" cy="1539871"/>
+            <wp:effectExtent l="0" t="0" r="0" b="3810"/>
+            <wp:docPr id="1" name="Picture 1" descr="Diagram&#10;&#10;Description automatically generated"/>
             <wp:cNvGraphicFramePr>
               <a:graphicFrameLocks xmlns:a="http://schemas.openxmlformats.org/drawingml/2006/main" noChangeAspect="1"/>
             </wp:cNvGraphicFramePr>
@@ -1634,11 +1785,11 @@
               <a:graphicData uri="http://schemas.openxmlformats.org/drawingml/2006/picture">
                 <pic:pic xmlns:pic="http://schemas.openxmlformats.org/drawingml/2006/picture">
                   <pic:nvPicPr>
-                    <pic:cNvPr id="2" name="Picture 2"/>
+                    <pic:cNvPr id="1" name="Picture 1" descr="Diagram&#10;&#10;Description automatically generated"/>
                     <pic:cNvPicPr/>
                   </pic:nvPicPr>
                   <pic:blipFill>
-                    <a:blip r:embed="rId7">
+                    <a:blip r:embed="rId8">
                       <a:extLst>
                         <a:ext uri="{28A0092B-C50C-407E-A947-70E740481C1C}">
                           <a14:useLocalDpi xmlns:a14="http://schemas.microsoft.com/office/drawing/2010/main" val="0"/>
@@ -1652,7 +1803,7 @@
                   <pic:spPr>
                     <a:xfrm>
                       <a:off x="0" y="0"/>
-                      <a:ext cx="5731510" cy="6584610"/>
+                      <a:ext cx="3840235" cy="1552091"/>
                     </a:xfrm>
                     <a:prstGeom prst="rect">
                       <a:avLst/>
@@ -1667,49 +1818,151 @@
     </w:p>
     <w:p>
       <w:pPr>
-        <w:rPr>
-          <w:rFonts w:asciiTheme="majorHAnsi" w:eastAsiaTheme="majorEastAsia" w:hAnsiTheme="majorHAnsi" w:cstheme="majorBidi"/>
-          <w:color w:val="2F5496" w:themeColor="accent1" w:themeShade="BF"/>
-          <w:sz w:val="26"/>
-          <w:szCs w:val="26"/>
-          <w:lang w:val="en-ZA"/>
-        </w:rPr>
-      </w:pPr>
-      <w:bookmarkStart w:id="7" w:name="_Toc99993416"/>
-      <w:r>
-        <w:rPr>
-          <w:lang w:val="en-ZA"/>
-        </w:rPr>
-        <w:br w:type="page"/>
-      </w:r>
-    </w:p>
-    <w:p>
-      <w:pPr>
         <w:pStyle w:val="Heading2"/>
         <w:rPr>
           <w:lang w:val="en-ZA"/>
         </w:rPr>
       </w:pPr>
+      <w:bookmarkStart w:id="8" w:name="_Toc100082213"/>
+      <w:r>
+        <w:rPr>
+          <w:lang w:val="en-ZA"/>
+        </w:rPr>
+        <w:t xml:space="preserve">Class </w:t>
+      </w:r>
+      <w:r>
+        <w:rPr>
+          <w:lang w:val="en-ZA"/>
+        </w:rPr>
+        <w:t>Diagram</w:t>
+      </w:r>
+      <w:bookmarkEnd w:id="8"/>
+    </w:p>
+    <w:p>
+      <w:pPr>
+        <w:jc w:val="center"/>
+        <w:rPr>
+          <w:lang w:val="en-ZA"/>
+        </w:rPr>
+      </w:pPr>
+      <w:r>
+        <w:rPr>
+          <w:noProof/>
+          <w:lang w:val="en-ZA"/>
+        </w:rPr>
+        <w:drawing>
+          <wp:inline distT="0" distB="0" distL="0" distR="0" wp14:anchorId="57EED775" wp14:editId="39CDEB98">
+            <wp:extent cx="5731510" cy="3934460"/>
+            <wp:effectExtent l="0" t="0" r="2540" b="8890"/>
+            <wp:docPr id="3" name="Picture 3" descr="Diagram&#10;&#10;Description automatically generated"/>
+            <wp:cNvGraphicFramePr>
+              <a:graphicFrameLocks xmlns:a="http://schemas.openxmlformats.org/drawingml/2006/main" noChangeAspect="1"/>
+            </wp:cNvGraphicFramePr>
+            <a:graphic xmlns:a="http://schemas.openxmlformats.org/drawingml/2006/main">
+              <a:graphicData uri="http://schemas.openxmlformats.org/drawingml/2006/picture">
+                <pic:pic xmlns:pic="http://schemas.openxmlformats.org/drawingml/2006/picture">
+                  <pic:nvPicPr>
+                    <pic:cNvPr id="3" name="Picture 3" descr="Diagram&#10;&#10;Description automatically generated"/>
+                    <pic:cNvPicPr/>
+                  </pic:nvPicPr>
+                  <pic:blipFill>
+                    <a:blip r:embed="rId9">
+                      <a:extLst>
+                        <a:ext uri="{28A0092B-C50C-407E-A947-70E740481C1C}">
+                          <a14:useLocalDpi xmlns:a14="http://schemas.microsoft.com/office/drawing/2010/main" val="0"/>
+                        </a:ext>
+                      </a:extLst>
+                    </a:blip>
+                    <a:stretch>
+                      <a:fillRect/>
+                    </a:stretch>
+                  </pic:blipFill>
+                  <pic:spPr>
+                    <a:xfrm>
+                      <a:off x="0" y="0"/>
+                      <a:ext cx="5731510" cy="3934460"/>
+                    </a:xfrm>
+                    <a:prstGeom prst="rect">
+                      <a:avLst/>
+                    </a:prstGeom>
+                  </pic:spPr>
+                </pic:pic>
+              </a:graphicData>
+            </a:graphic>
+          </wp:inline>
+        </w:drawing>
+      </w:r>
+    </w:p>
+    <w:p>
+      <w:pPr>
+        <w:pStyle w:val="Heading2"/>
+        <w:rPr>
+          <w:lang w:val="en-ZA"/>
+        </w:rPr>
+      </w:pPr>
+      <w:bookmarkStart w:id="9" w:name="_Toc100082214"/>
       <w:r>
         <w:rPr>
           <w:lang w:val="en-ZA"/>
         </w:rPr>
         <w:lastRenderedPageBreak/>
-        <w:t>Methodology</w:t>
-      </w:r>
-      <w:bookmarkEnd w:id="7"/>
-    </w:p>
-    <w:p>
-      <w:pPr>
-        <w:rPr>
-          <w:lang w:val="en-ZA"/>
-        </w:rPr>
-      </w:pPr>
-      <w:r>
-        <w:rPr>
-          <w:lang w:val="en-ZA"/>
-        </w:rPr>
-        <w:t>What methodology was used to plan or to solve the issue</w:t>
+        <w:t>Object Diagram</w:t>
+      </w:r>
+      <w:bookmarkEnd w:id="9"/>
+    </w:p>
+    <w:p>
+      <w:pPr>
+        <w:jc w:val="center"/>
+        <w:rPr>
+          <w:lang w:val="en-ZA"/>
+        </w:rPr>
+      </w:pPr>
+      <w:r>
+        <w:rPr>
+          <w:noProof/>
+          <w:lang w:val="en-ZA"/>
+        </w:rPr>
+        <w:drawing>
+          <wp:inline distT="0" distB="0" distL="0" distR="0" wp14:anchorId="2D250D77" wp14:editId="599D447E">
+            <wp:extent cx="5731510" cy="2687955"/>
+            <wp:effectExtent l="0" t="0" r="2540" b="0"/>
+            <wp:docPr id="4" name="Picture 4" descr="Diagram&#10;&#10;Description automatically generated"/>
+            <wp:cNvGraphicFramePr>
+              <a:graphicFrameLocks xmlns:a="http://schemas.openxmlformats.org/drawingml/2006/main" noChangeAspect="1"/>
+            </wp:cNvGraphicFramePr>
+            <a:graphic xmlns:a="http://schemas.openxmlformats.org/drawingml/2006/main">
+              <a:graphicData uri="http://schemas.openxmlformats.org/drawingml/2006/picture">
+                <pic:pic xmlns:pic="http://schemas.openxmlformats.org/drawingml/2006/picture">
+                  <pic:nvPicPr>
+                    <pic:cNvPr id="4" name="Picture 4" descr="Diagram&#10;&#10;Description automatically generated"/>
+                    <pic:cNvPicPr/>
+                  </pic:nvPicPr>
+                  <pic:blipFill>
+                    <a:blip r:embed="rId10">
+                      <a:extLst>
+                        <a:ext uri="{28A0092B-C50C-407E-A947-70E740481C1C}">
+                          <a14:useLocalDpi xmlns:a14="http://schemas.microsoft.com/office/drawing/2010/main" val="0"/>
+                        </a:ext>
+                      </a:extLst>
+                    </a:blip>
+                    <a:stretch>
+                      <a:fillRect/>
+                    </a:stretch>
+                  </pic:blipFill>
+                  <pic:spPr>
+                    <a:xfrm>
+                      <a:off x="0" y="0"/>
+                      <a:ext cx="5731510" cy="2687955"/>
+                    </a:xfrm>
+                    <a:prstGeom prst="rect">
+                      <a:avLst/>
+                    </a:prstGeom>
+                  </pic:spPr>
+                </pic:pic>
+              </a:graphicData>
+            </a:graphic>
+          </wp:inline>
+        </w:drawing>
       </w:r>
     </w:p>
     <w:p>
@@ -1719,30 +1972,14 @@
           <w:lang w:val="en-ZA"/>
         </w:rPr>
       </w:pPr>
-      <w:bookmarkStart w:id="8" w:name="_Toc99993417"/>
-      <w:r>
-        <w:rPr>
-          <w:lang w:val="en-ZA"/>
-        </w:rPr>
-        <w:t xml:space="preserve">Technology </w:t>
-      </w:r>
-      <w:commentRangeStart w:id="9"/>
-      <w:r>
-        <w:rPr>
-          <w:lang w:val="en-ZA"/>
-        </w:rPr>
-        <w:t>choices</w:t>
-      </w:r>
-      <w:bookmarkEnd w:id="8"/>
-      <w:commentRangeEnd w:id="9"/>
-      <w:r>
-        <w:rPr>
-          <w:rStyle w:val="CommentReference"/>
-          <w:rFonts w:asciiTheme="minorHAnsi" w:eastAsiaTheme="minorHAnsi" w:hAnsiTheme="minorHAnsi" w:cstheme="minorBidi"/>
-          <w:color w:val="auto"/>
-        </w:rPr>
-        <w:commentReference w:id="9"/>
-      </w:r>
+      <w:bookmarkStart w:id="10" w:name="_Toc100082215"/>
+      <w:r>
+        <w:rPr>
+          <w:lang w:val="en-ZA"/>
+        </w:rPr>
+        <w:t>Technology choices</w:t>
+      </w:r>
+      <w:bookmarkEnd w:id="10"/>
     </w:p>
     <w:p>
       <w:pPr>
@@ -1757,9 +1994,19 @@
       </w:pPr>
       <w:r>
         <w:rPr>
+          <w:b/>
+          <w:bCs/>
+          <w:i/>
+          <w:iCs/>
           <w:lang w:val="en-ZA"/>
         </w:rPr>
         <w:t>Python version 3.10.3</w:t>
+      </w:r>
+      <w:r>
+        <w:rPr>
+          <w:lang w:val="en-ZA"/>
+        </w:rPr>
+        <w:t xml:space="preserve"> – Project requirement to use 3.7 or later</w:t>
       </w:r>
     </w:p>
     <w:p>
@@ -1775,19 +2022,35 @@
       </w:pPr>
       <w:r>
         <w:rPr>
-          <w:lang w:val="en-ZA"/>
-        </w:rPr>
-        <w:t xml:space="preserve">Database – </w:t>
-      </w:r>
-      <w:r>
-        <w:rPr>
           <w:b/>
           <w:bCs/>
           <w:i/>
           <w:iCs/>
           <w:lang w:val="en-ZA"/>
         </w:rPr>
-        <w:t>sqlite3</w:t>
+        <w:t xml:space="preserve">Visual Studio </w:t>
+      </w:r>
+      <w:r>
+        <w:rPr>
+          <w:b/>
+          <w:bCs/>
+          <w:i/>
+          <w:iCs/>
+          <w:lang w:val="en-ZA"/>
+        </w:rPr>
+        <w:t xml:space="preserve">Code </w:t>
+      </w:r>
+      <w:r>
+        <w:rPr>
+          <w:lang w:val="en-ZA"/>
+        </w:rPr>
+        <w:t>-</w:t>
+      </w:r>
+      <w:r>
+        <w:rPr>
+          <w:lang w:val="en-ZA"/>
+        </w:rPr>
+        <w:t xml:space="preserve"> Popular IDE / source-code editor that runs on Windows, Linux and macOS. </w:t>
       </w:r>
     </w:p>
     <w:p>
@@ -1803,47 +2066,31 @@
       </w:pPr>
       <w:r>
         <w:rPr>
-          <w:lang w:val="en-ZA"/>
-        </w:rPr>
-        <w:t xml:space="preserve">Make use of </w:t>
-      </w:r>
-      <w:proofErr w:type="spellStart"/>
-      <w:r>
-        <w:rPr>
           <w:b/>
           <w:bCs/>
           <w:i/>
           <w:iCs/>
           <w:lang w:val="en-ZA"/>
         </w:rPr>
-        <w:t>p</w:t>
-      </w:r>
-      <w:r>
-        <w:rPr>
-          <w:b/>
-          <w:bCs/>
-          <w:i/>
-          <w:iCs/>
-          <w:lang w:val="en-ZA"/>
-        </w:rPr>
-        <w:t>ytest</w:t>
-      </w:r>
-      <w:proofErr w:type="spellEnd"/>
-      <w:r>
-        <w:rPr>
-          <w:b/>
-          <w:bCs/>
-          <w:i/>
-          <w:iCs/>
-          <w:lang w:val="en-ZA"/>
-        </w:rPr>
-        <w:t xml:space="preserve"> </w:t>
-      </w:r>
-      <w:r>
-        <w:rPr>
-          <w:lang w:val="en-ZA"/>
-        </w:rPr>
-        <w:t>and follow a TDD approach</w:t>
+        <w:t>sqlite3</w:t>
+      </w:r>
+      <w:r>
+        <w:rPr>
+          <w:lang w:val="en-ZA"/>
+        </w:rPr>
+        <w:t xml:space="preserve"> – </w:t>
+      </w:r>
+      <w:r>
+        <w:rPr>
+          <w:lang w:val="en-ZA"/>
+        </w:rPr>
+        <w:t xml:space="preserve">It is a library that provides lightweight disk-based </w:t>
+      </w:r>
+      <w:r>
+        <w:rPr>
+          <w:lang w:val="en-ZA"/>
+        </w:rPr>
+        <w:t>database to persist the data</w:t>
       </w:r>
     </w:p>
     <w:p>
@@ -1859,15 +2106,47 @@
       </w:pPr>
       <w:r>
         <w:rPr>
-          <w:lang w:val="en-ZA"/>
-        </w:rPr>
-        <w:t>Visual Studio code</w:t>
-      </w:r>
-      <w:r>
-        <w:rPr>
-          <w:lang w:val="en-ZA"/>
-        </w:rPr>
-        <w:t xml:space="preserve"> for my IDE</w:t>
+          <w:b/>
+          <w:bCs/>
+          <w:i/>
+          <w:iCs/>
+          <w:lang w:val="en-ZA"/>
+        </w:rPr>
+        <w:t>p</w:t>
+      </w:r>
+      <w:r>
+        <w:rPr>
+          <w:b/>
+          <w:bCs/>
+          <w:i/>
+          <w:iCs/>
+          <w:lang w:val="en-ZA"/>
+        </w:rPr>
+        <w:t>ytest</w:t>
+      </w:r>
+      <w:r>
+        <w:rPr>
+          <w:lang w:val="en-ZA"/>
+        </w:rPr>
+        <w:t xml:space="preserve"> </w:t>
+      </w:r>
+      <w:r>
+        <w:rPr>
+          <w:lang w:val="en-ZA"/>
+        </w:rPr>
+        <w:t>–</w:t>
+      </w:r>
+      <w:r>
+        <w:rPr>
+          <w:lang w:val="en-ZA"/>
+        </w:rPr>
+        <w:t xml:space="preserve"> </w:t>
+      </w:r>
+      <w:r>
+        <w:rPr>
+          <w:lang w:val="en-ZA"/>
+        </w:rPr>
+        <w:t xml:space="preserve">Framework for writing tests. </w:t>
       </w:r>
     </w:p>
     <w:p>
@@ -1878,22 +2157,50 @@
           <w:numId w:val="5"/>
         </w:numPr>
         <w:rPr>
-          <w:lang w:val="en-ZA"/>
-        </w:rPr>
-      </w:pPr>
-      <w:proofErr w:type="spellStart"/>
-      <w:r>
-        <w:rPr>
-          <w:lang w:val="en-ZA"/>
-        </w:rPr>
-        <w:t>Sqlite</w:t>
-      </w:r>
-      <w:proofErr w:type="spellEnd"/>
-      <w:r>
-        <w:rPr>
-          <w:lang w:val="en-ZA"/>
-        </w:rPr>
-        <w:t xml:space="preserve"> – How to store/retrieve</w:t>
+          <w:b/>
+          <w:bCs/>
+          <w:i/>
+          <w:iCs/>
+          <w:lang w:val="en-ZA"/>
+        </w:rPr>
+      </w:pPr>
+      <w:r>
+        <w:rPr>
+          <w:b/>
+          <w:bCs/>
+          <w:i/>
+          <w:iCs/>
+          <w:lang w:val="en-ZA"/>
+        </w:rPr>
+        <w:t>FastAPI</w:t>
+      </w:r>
+      <w:r>
+        <w:rPr>
+          <w:b/>
+          <w:bCs/>
+          <w:i/>
+          <w:iCs/>
+          <w:lang w:val="en-ZA"/>
+        </w:rPr>
+        <w:t xml:space="preserve"> </w:t>
+      </w:r>
+      <w:r>
+        <w:rPr>
+          <w:lang w:val="en-ZA"/>
+        </w:rPr>
+        <w:t xml:space="preserve">– Framework for building APIs with python. This will </w:t>
+      </w:r>
+      <w:r>
+        <w:rPr>
+          <w:lang w:val="en-ZA"/>
+        </w:rPr>
+        <w:t>provide</w:t>
+      </w:r>
+      <w:r>
+        <w:rPr>
+          <w:lang w:val="en-ZA"/>
+        </w:rPr>
+        <w:t xml:space="preserve"> an alternative for the CLI</w:t>
       </w:r>
     </w:p>
     <w:p>
@@ -1904,17 +2211,41 @@
           <w:numId w:val="5"/>
         </w:numPr>
         <w:rPr>
-          <w:lang w:val="en-ZA"/>
-        </w:rPr>
-      </w:pPr>
-      <w:proofErr w:type="spellStart"/>
-      <w:r>
-        <w:rPr>
-          <w:lang w:val="en-ZA"/>
-        </w:rPr>
-        <w:t>FastApi</w:t>
-      </w:r>
-      <w:proofErr w:type="spellEnd"/>
+          <w:b/>
+          <w:bCs/>
+          <w:i/>
+          <w:iCs/>
+          <w:lang w:val="en-ZA"/>
+        </w:rPr>
+      </w:pPr>
+      <w:r>
+        <w:rPr>
+          <w:b/>
+          <w:bCs/>
+          <w:i/>
+          <w:iCs/>
+          <w:lang w:val="en-ZA"/>
+        </w:rPr>
+        <w:t xml:space="preserve">click </w:t>
+      </w:r>
+      <w:r>
+        <w:rPr>
+          <w:lang w:val="en-ZA"/>
+        </w:rPr>
+        <w:t>–</w:t>
+      </w:r>
+      <w:r>
+        <w:rPr>
+          <w:lang w:val="en-ZA"/>
+        </w:rPr>
+        <w:t xml:space="preserve"> </w:t>
+      </w:r>
+      <w:r>
+        <w:rPr>
+          <w:lang w:val="en-ZA"/>
+        </w:rPr>
+        <w:t>Python library for creating command line interfaces</w:t>
+      </w:r>
     </w:p>
     <w:p>
       <w:pPr>
@@ -1924,26 +2255,28 @@
           <w:numId w:val="5"/>
         </w:numPr>
         <w:rPr>
-          <w:lang w:val="en-ZA"/>
-        </w:rPr>
-      </w:pPr>
-      <w:r>
-        <w:rPr>
-          <w:lang w:val="en-ZA"/>
-        </w:rPr>
-        <w:t>CLI</w:t>
-      </w:r>
-      <w:r>
-        <w:rPr>
-          <w:lang w:val="en-ZA"/>
-        </w:rPr>
-        <w:t>- fire or click</w:t>
-      </w:r>
-      <w:r>
-        <w:rPr>
-          <w:lang w:val="en-ZA"/>
-        </w:rPr>
-        <w:t>?</w:t>
+          <w:b/>
+          <w:bCs/>
+          <w:i/>
+          <w:iCs/>
+          <w:lang w:val="en-ZA"/>
+        </w:rPr>
+      </w:pPr>
+      <w:r>
+        <w:rPr>
+          <w:b/>
+          <w:bCs/>
+          <w:i/>
+          <w:iCs/>
+          <w:lang w:val="en-ZA"/>
+        </w:rPr>
+        <w:t xml:space="preserve">Docker </w:t>
+      </w:r>
+      <w:r>
+        <w:rPr>
+          <w:lang w:val="en-ZA"/>
+        </w:rPr>
+        <w:t>– Container technology for running our application</w:t>
       </w:r>
     </w:p>
     <w:p>
@@ -1954,265 +2287,61 @@
           <w:numId w:val="5"/>
         </w:numPr>
         <w:rPr>
-          <w:lang w:val="en-ZA"/>
-        </w:rPr>
-      </w:pPr>
-      <w:r>
-        <w:rPr>
-          <w:lang w:val="en-ZA"/>
-        </w:rPr>
-        <w:t>Docker container + Readme</w:t>
-      </w:r>
-    </w:p>
-    <w:p>
-      <w:pPr>
-        <w:pStyle w:val="Heading2"/>
-        <w:rPr>
-          <w:lang w:val="en-ZA"/>
-        </w:rPr>
-      </w:pPr>
-      <w:bookmarkStart w:id="10" w:name="_Toc99993418"/>
-      <w:r>
-        <w:rPr>
-          <w:lang w:val="en-ZA"/>
-        </w:rPr>
-        <w:t>Questions</w:t>
-      </w:r>
-      <w:bookmarkEnd w:id="10"/>
+          <w:b/>
+          <w:bCs/>
+          <w:i/>
+          <w:iCs/>
+          <w:lang w:val="en-ZA"/>
+        </w:rPr>
+      </w:pPr>
+      <w:r>
+        <w:rPr>
+          <w:b/>
+          <w:bCs/>
+          <w:i/>
+          <w:iCs/>
+          <w:lang w:val="en-ZA"/>
+        </w:rPr>
+        <w:t xml:space="preserve">Pylint </w:t>
+      </w:r>
+      <w:r>
+        <w:rPr>
+          <w:lang w:val="en-ZA"/>
+        </w:rPr>
+        <w:t>– Linting tool that checks for coding errors and enforce coding standards</w:t>
+      </w:r>
     </w:p>
     <w:p>
       <w:pPr>
         <w:pStyle w:val="ListParagraph"/>
         <w:numPr>
           <w:ilvl w:val="0"/>
-          <w:numId w:val="6"/>
+          <w:numId w:val="5"/>
         </w:numPr>
         <w:rPr>
-          <w:lang w:val="en-ZA"/>
-        </w:rPr>
-      </w:pPr>
-      <w:r>
-        <w:rPr>
-          <w:lang w:val="en-ZA"/>
-        </w:rPr>
-        <w:t>Think about components and how to do the communication</w:t>
-      </w:r>
-      <w:r>
-        <w:rPr>
-          <w:lang w:val="en-ZA"/>
-        </w:rPr>
-        <w:t>. Component diagram</w:t>
-      </w:r>
-    </w:p>
-    <w:p>
-      <w:pPr>
-        <w:pStyle w:val="ListParagraph"/>
-        <w:numPr>
-          <w:ilvl w:val="0"/>
-          <w:numId w:val="6"/>
-        </w:numPr>
-        <w:rPr>
-          <w:lang w:val="en-ZA"/>
-        </w:rPr>
-      </w:pPr>
-      <w:r>
-        <w:rPr>
-          <w:lang w:val="en-ZA"/>
-        </w:rPr>
-        <w:t xml:space="preserve">How do we store the </w:t>
-      </w:r>
-      <w:proofErr w:type="gramStart"/>
-      <w:r>
-        <w:rPr>
-          <w:lang w:val="en-ZA"/>
-        </w:rPr>
-        <w:t>data</w:t>
-      </w:r>
-      <w:proofErr w:type="gramEnd"/>
-    </w:p>
-    <w:p>
-      <w:pPr>
-        <w:pStyle w:val="ListParagraph"/>
-        <w:numPr>
-          <w:ilvl w:val="0"/>
-          <w:numId w:val="6"/>
-        </w:numPr>
-        <w:rPr>
-          <w:lang w:val="en-ZA"/>
-        </w:rPr>
-      </w:pPr>
-      <w:r>
-        <w:rPr>
-          <w:lang w:val="en-ZA"/>
-        </w:rPr>
-        <w:t xml:space="preserve">How does the user interact with the </w:t>
-      </w:r>
-      <w:proofErr w:type="gramStart"/>
-      <w:r>
-        <w:rPr>
-          <w:lang w:val="en-ZA"/>
-        </w:rPr>
-        <w:t>application.</w:t>
-      </w:r>
-      <w:proofErr w:type="gramEnd"/>
-      <w:r>
-        <w:rPr>
-          <w:lang w:val="en-ZA"/>
-        </w:rPr>
-        <w:t xml:space="preserve"> (Create new habits, complete a task, check progress)</w:t>
-      </w:r>
-    </w:p>
-    <w:p>
-      <w:pPr>
-        <w:pStyle w:val="ListParagraph"/>
-        <w:numPr>
-          <w:ilvl w:val="0"/>
-          <w:numId w:val="6"/>
-        </w:numPr>
-        <w:rPr>
-          <w:lang w:val="en-ZA"/>
-        </w:rPr>
-      </w:pPr>
-      <w:r>
-        <w:rPr>
-          <w:lang w:val="en-ZA"/>
-        </w:rPr>
-        <w:t>What is the general flow of the application (Flow diagram</w:t>
-      </w:r>
-      <w:proofErr w:type="gramStart"/>
-      <w:r>
-        <w:rPr>
-          <w:lang w:val="en-ZA"/>
-        </w:rPr>
-        <w:t>)</w:t>
-      </w:r>
-      <w:proofErr w:type="gramEnd"/>
-    </w:p>
-    <w:p>
-      <w:pPr>
-        <w:pStyle w:val="ListParagraph"/>
-        <w:numPr>
-          <w:ilvl w:val="0"/>
-          <w:numId w:val="6"/>
-        </w:numPr>
-        <w:rPr>
-          <w:lang w:val="en-ZA"/>
-        </w:rPr>
-      </w:pPr>
-      <w:r>
-        <w:rPr>
-          <w:lang w:val="en-ZA"/>
-        </w:rPr>
-        <w:t>Explain structure, tools for each component (Component diagram?), component interaction</w:t>
-      </w:r>
-    </w:p>
-    <w:p>
-      <w:pPr>
-        <w:pStyle w:val="ListParagraph"/>
-        <w:numPr>
-          <w:ilvl w:val="0"/>
-          <w:numId w:val="6"/>
-        </w:numPr>
-        <w:rPr>
-          <w:lang w:val="en-ZA"/>
-        </w:rPr>
-      </w:pPr>
-      <w:r>
-        <w:rPr>
-          <w:lang w:val="en-ZA"/>
-        </w:rPr>
-        <w:t>Explain analysis and consideration. Capture problem</w:t>
-      </w:r>
-    </w:p>
-    <w:p>
-      <w:pPr>
-        <w:pStyle w:val="ListParagraph"/>
-        <w:numPr>
-          <w:ilvl w:val="0"/>
-          <w:numId w:val="6"/>
-        </w:numPr>
-        <w:rPr>
-          <w:lang w:val="en-ZA"/>
-        </w:rPr>
-      </w:pPr>
-      <w:r>
-        <w:rPr>
-          <w:lang w:val="en-ZA"/>
-        </w:rPr>
-        <w:t>Follow TDD</w:t>
-      </w:r>
-    </w:p>
-    <w:p>
-      <w:pPr>
-        <w:pStyle w:val="ListParagraph"/>
-        <w:numPr>
-          <w:ilvl w:val="0"/>
-          <w:numId w:val="6"/>
-        </w:numPr>
-        <w:rPr>
-          <w:lang w:val="en-ZA"/>
-        </w:rPr>
-      </w:pPr>
-      <w:r>
-        <w:rPr>
-          <w:lang w:val="en-ZA"/>
-        </w:rPr>
-        <w:t>How to structure the application</w:t>
-      </w:r>
-      <w:r>
-        <w:rPr>
-          <w:lang w:val="en-ZA"/>
-        </w:rPr>
-        <w:t xml:space="preserve"> and tech choices</w:t>
-      </w:r>
-    </w:p>
-    <w:p>
-      <w:pPr>
-        <w:pStyle w:val="ListParagraph"/>
-        <w:numPr>
-          <w:ilvl w:val="0"/>
-          <w:numId w:val="6"/>
-        </w:numPr>
-        <w:rPr>
-          <w:lang w:val="en-ZA"/>
-        </w:rPr>
-      </w:pPr>
-      <w:r>
-        <w:rPr>
-          <w:lang w:val="en-ZA"/>
-        </w:rPr>
-        <w:t>Look at Evaluation criteria p6 and formal guidelines p8</w:t>
-      </w:r>
-    </w:p>
-    <w:p>
-      <w:pPr>
-        <w:pStyle w:val="ListParagraph"/>
-        <w:numPr>
-          <w:ilvl w:val="0"/>
-          <w:numId w:val="6"/>
-        </w:numPr>
-        <w:rPr>
-          <w:lang w:val="en-ZA"/>
-        </w:rPr>
-      </w:pPr>
-      <w:r>
-        <w:rPr>
-          <w:lang w:val="en-ZA"/>
-        </w:rPr>
-        <w:t>(Do we need to store a streak, or just calculate when they require?)</w:t>
-      </w:r>
-    </w:p>
-    <w:p>
-      <w:pPr>
-        <w:pStyle w:val="ListParagraph"/>
-        <w:numPr>
-          <w:ilvl w:val="0"/>
-          <w:numId w:val="6"/>
-        </w:numPr>
-        <w:rPr>
-          <w:lang w:val="en-ZA"/>
-        </w:rPr>
-      </w:pPr>
+          <w:b/>
+          <w:bCs/>
+          <w:i/>
+          <w:iCs/>
+          <w:lang w:val="en-ZA"/>
+        </w:rPr>
+      </w:pPr>
+      <w:r>
+        <w:rPr>
+          <w:b/>
+          <w:bCs/>
+          <w:i/>
+          <w:iCs/>
+          <w:lang w:val="en-ZA"/>
+        </w:rPr>
+        <w:t xml:space="preserve">Swagger UI </w:t>
+      </w:r>
+      <w:r>
+        <w:rPr>
+          <w:lang w:val="en-ZA"/>
+        </w:rPr>
+        <w:t>– interactive exploration to call and test your API from the browser</w:t>
+      </w:r>
     </w:p>
     <w:p>
       <w:pPr>
@@ -2221,74 +2350,14 @@
           <w:lang w:val="en-ZA"/>
         </w:rPr>
       </w:pPr>
-      <w:bookmarkStart w:id="11" w:name="_Toc99993419"/>
-      <w:r>
-        <w:rPr>
-          <w:lang w:val="en-ZA"/>
-        </w:rPr>
-        <w:t>Selection/parameterization and use of programs (</w:t>
-      </w:r>
-      <w:proofErr w:type="spellStart"/>
-      <w:proofErr w:type="gramStart"/>
-      <w:r>
-        <w:rPr>
-          <w:lang w:val="en-ZA"/>
-        </w:rPr>
-        <w:t>software,tools</w:t>
-      </w:r>
-      <w:proofErr w:type="gramEnd"/>
-      <w:r>
-        <w:rPr>
-          <w:lang w:val="en-ZA"/>
-        </w:rPr>
-        <w:t>,app</w:t>
-      </w:r>
-      <w:proofErr w:type="spellEnd"/>
-      <w:r>
-        <w:rPr>
-          <w:lang w:val="en-ZA"/>
-        </w:rPr>
-        <w:t>)</w:t>
+      <w:bookmarkStart w:id="11" w:name="_Toc100082216"/>
+      <w:r>
+        <w:rPr>
+          <w:lang w:val="en-ZA"/>
+        </w:rPr>
+        <w:t>Assumptions</w:t>
       </w:r>
       <w:bookmarkEnd w:id="11"/>
-    </w:p>
-    <w:p>
-      <w:pPr>
-        <w:rPr>
-          <w:sz w:val="20"/>
-          <w:szCs w:val="20"/>
-        </w:rPr>
-      </w:pPr>
-      <w:r>
-        <w:rPr>
-          <w:sz w:val="20"/>
-          <w:szCs w:val="20"/>
-        </w:rPr>
-        <w:t>integral part of the portfolio for conceptual topics and must be documented accordingly</w:t>
-      </w:r>
-    </w:p>
-    <w:p>
-      <w:pPr>
-        <w:rPr>
-          <w:lang w:val="en-ZA"/>
-        </w:rPr>
-      </w:pPr>
-    </w:p>
-    <w:p>
-      <w:pPr>
-        <w:pStyle w:val="Heading2"/>
-        <w:rPr>
-          <w:lang w:val="en-ZA"/>
-        </w:rPr>
-      </w:pPr>
-      <w:bookmarkStart w:id="12" w:name="_Toc99993420"/>
-      <w:r>
-        <w:rPr>
-          <w:lang w:val="en-ZA"/>
-        </w:rPr>
-        <w:t>Assumptions</w:t>
-      </w:r>
-      <w:bookmarkEnd w:id="12"/>
     </w:p>
     <w:p>
       <w:pPr>
@@ -2305,7 +2374,73 @@
         <w:rPr>
           <w:lang w:val="en-ZA"/>
         </w:rPr>
-        <w:t>Frequency – string to specify frequency</w:t>
+        <w:t>Preload / seed data on project start-up for testing</w:t>
+      </w:r>
+    </w:p>
+    <w:p>
+      <w:pPr>
+        <w:pStyle w:val="ListParagraph"/>
+        <w:numPr>
+          <w:ilvl w:val="1"/>
+          <w:numId w:val="4"/>
+        </w:numPr>
+        <w:rPr>
+          <w:lang w:val="en-ZA"/>
+        </w:rPr>
+      </w:pPr>
+      <w:r>
+        <w:rPr>
+          <w:lang w:val="en-ZA"/>
+        </w:rPr>
+        <w:t xml:space="preserve">Load daily, </w:t>
+      </w:r>
+      <w:r>
+        <w:rPr>
+          <w:lang w:val="en-ZA"/>
+        </w:rPr>
+        <w:t>weekly,</w:t>
+      </w:r>
+      <w:r>
+        <w:rPr>
+          <w:lang w:val="en-ZA"/>
+        </w:rPr>
+        <w:t xml:space="preserve"> and monthly data in the frequency table</w:t>
+      </w:r>
+    </w:p>
+    <w:p>
+      <w:pPr>
+        <w:pStyle w:val="ListParagraph"/>
+        <w:numPr>
+          <w:ilvl w:val="1"/>
+          <w:numId w:val="4"/>
+        </w:numPr>
+        <w:rPr>
+          <w:lang w:val="en-ZA"/>
+        </w:rPr>
+      </w:pPr>
+      <w:r>
+        <w:rPr>
+          <w:lang w:val="en-ZA"/>
+        </w:rPr>
+        <w:t>Load five predefined habits (at least one weekly and monthly habit)</w:t>
+      </w:r>
+    </w:p>
+    <w:p>
+      <w:pPr>
+        <w:pStyle w:val="ListParagraph"/>
+        <w:numPr>
+          <w:ilvl w:val="1"/>
+          <w:numId w:val="4"/>
+        </w:numPr>
+        <w:rPr>
+          <w:lang w:val="en-ZA"/>
+        </w:rPr>
+      </w:pPr>
+      <w:r>
+        <w:rPr>
+          <w:lang w:val="en-ZA"/>
+        </w:rPr>
+        <w:t>For each preloaded habit provide four weeks of tracking data</w:t>
       </w:r>
     </w:p>
     <w:p>
@@ -2319,19 +2454,17 @@
           <w:lang w:val="en-ZA"/>
         </w:rPr>
       </w:pPr>
-      <w:proofErr w:type="gramStart"/>
-      <w:r>
-        <w:rPr>
-          <w:lang w:val="en-ZA"/>
-        </w:rPr>
-        <w:t>Pre populate</w:t>
-      </w:r>
-      <w:proofErr w:type="gramEnd"/>
-      <w:r>
-        <w:rPr>
-          <w:lang w:val="en-ZA"/>
-        </w:rPr>
-        <w:t xml:space="preserve"> Daily, Weekly, Monthly</w:t>
+      <w:r>
+        <w:rPr>
+          <w:lang w:val="en-ZA"/>
+        </w:rPr>
+        <w:t xml:space="preserve">The Streak table will only be updated when the analysis module is </w:t>
+      </w:r>
+      <w:r>
+        <w:rPr>
+          <w:lang w:val="en-ZA"/>
+        </w:rPr>
+        <w:t>executed</w:t>
       </w:r>
     </w:p>
     <w:p>
@@ -2345,25 +2478,89 @@
           <w:lang w:val="en-ZA"/>
         </w:rPr>
       </w:pPr>
-      <w:proofErr w:type="gramStart"/>
-      <w:r>
-        <w:rPr>
-          <w:lang w:val="en-ZA"/>
-        </w:rPr>
-        <w:t>Pre populate</w:t>
-      </w:r>
-      <w:proofErr w:type="gramEnd"/>
-      <w:r>
-        <w:rPr>
-          <w:lang w:val="en-ZA"/>
-        </w:rPr>
-        <w:t xml:space="preserve"> </w:t>
-      </w:r>
-      <w:r>
-        <w:rPr>
-          <w:lang w:val="en-ZA"/>
-        </w:rPr>
-        <w:t>5 predefined habits (1 weekly, one daily)</w:t>
+      <w:r>
+        <w:rPr>
+          <w:lang w:val="en-ZA"/>
+        </w:rPr>
+        <w:t xml:space="preserve">The </w:t>
+      </w:r>
+      <w:r>
+        <w:rPr>
+          <w:lang w:val="en-ZA"/>
+        </w:rPr>
+        <w:t>Habit module will be developed using O</w:t>
+      </w:r>
+      <w:r>
+        <w:rPr>
+          <w:lang w:val="en-ZA"/>
+        </w:rPr>
+        <w:t xml:space="preserve">bject </w:t>
+      </w:r>
+      <w:r>
+        <w:rPr>
+          <w:lang w:val="en-ZA"/>
+        </w:rPr>
+        <w:t>O</w:t>
+      </w:r>
+      <w:r>
+        <w:rPr>
+          <w:lang w:val="en-ZA"/>
+        </w:rPr>
+        <w:t xml:space="preserve">rientated </w:t>
+      </w:r>
+      <w:r>
+        <w:rPr>
+          <w:lang w:val="en-ZA"/>
+        </w:rPr>
+        <w:t>P</w:t>
+      </w:r>
+      <w:r>
+        <w:rPr>
+          <w:lang w:val="en-ZA"/>
+        </w:rPr>
+        <w:t>rogramming</w:t>
+      </w:r>
+      <w:r>
+        <w:rPr>
+          <w:lang w:val="en-ZA"/>
+        </w:rPr>
+        <w:t xml:space="preserve"> and Functional programming for the Analysis module.</w:t>
+      </w:r>
+    </w:p>
+    <w:p>
+      <w:pPr>
+        <w:pStyle w:val="ListParagraph"/>
+        <w:numPr>
+          <w:ilvl w:val="0"/>
+          <w:numId w:val="4"/>
+        </w:numPr>
+        <w:rPr>
+          <w:lang w:val="en-ZA"/>
+        </w:rPr>
+      </w:pPr>
+      <w:r>
+        <w:rPr>
+          <w:lang w:val="en-ZA"/>
+        </w:rPr>
+        <w:t>We do not require a frontend, but we will provide a CLI and Swagger documentation (OpenAPI specification - OAS) for the user interaction.</w:t>
+      </w:r>
+    </w:p>
+    <w:p>
+      <w:pPr>
+        <w:pStyle w:val="ListParagraph"/>
+        <w:numPr>
+          <w:ilvl w:val="0"/>
+          <w:numId w:val="4"/>
+        </w:numPr>
+        <w:rPr>
+          <w:lang w:val="en-ZA"/>
+        </w:rPr>
+      </w:pPr>
+      <w:r>
+        <w:rPr>
+          <w:lang w:val="en-ZA"/>
+        </w:rPr>
+        <w:t>Provide detailed instructions in a markup document (Readme.md) on how to start and use the system</w:t>
       </w:r>
     </w:p>
     <w:p>
@@ -2373,20 +2570,14 @@
           <w:lang w:val="en-ZA"/>
         </w:rPr>
       </w:pPr>
-      <w:bookmarkStart w:id="13" w:name="_Toc99993421"/>
-      <w:r>
-        <w:rPr>
-          <w:lang w:val="en-ZA"/>
-        </w:rPr>
-        <w:t>References</w:t>
-      </w:r>
-      <w:r>
-        <w:rPr>
-          <w:lang w:val="en-ZA"/>
-        </w:rPr>
-        <w:t>/Bibliography (See guidelines portfolio)</w:t>
-      </w:r>
-      <w:bookmarkEnd w:id="13"/>
+      <w:bookmarkStart w:id="12" w:name="_Toc100082217"/>
+      <w:r>
+        <w:rPr>
+          <w:lang w:val="en-ZA"/>
+        </w:rPr>
+        <w:t>Bibliography</w:t>
+      </w:r>
+      <w:bookmarkEnd w:id="12"/>
     </w:p>
     <w:p>
       <w:pPr>
@@ -2399,13 +2590,112 @@
           <w:lang w:val="en-ZA"/>
         </w:rPr>
       </w:pPr>
+      <w:r>
+        <w:rPr>
+          <w:lang w:val="en-ZA"/>
+        </w:rPr>
+        <w:t xml:space="preserve">n.a. (n.d). Google Python Style Guide – Naming </w:t>
+      </w:r>
+      <w:hyperlink r:id="rId11" w:history="1">
+        <w:r>
+          <w:rPr>
+            <w:rStyle w:val="Hyperlink"/>
+            <w:lang w:val="en-ZA"/>
+          </w:rPr>
+          <w:t>https://google.github.io/styleguide/pyguide.html#316-na</w:t>
+        </w:r>
+        <w:r>
+          <w:rPr>
+            <w:rStyle w:val="Hyperlink"/>
+            <w:lang w:val="en-ZA"/>
+          </w:rPr>
+          <w:t>m</w:t>
+        </w:r>
+        <w:r>
+          <w:rPr>
+            <w:rStyle w:val="Hyperlink"/>
+            <w:lang w:val="en-ZA"/>
+          </w:rPr>
+          <w:t>ing</w:t>
+        </w:r>
+      </w:hyperlink>
+    </w:p>
+    <w:p>
+      <w:pPr>
+        <w:pStyle w:val="ListParagraph"/>
+        <w:numPr>
+          <w:ilvl w:val="0"/>
+          <w:numId w:val="3"/>
+        </w:numPr>
+        <w:rPr>
+          <w:lang w:val="en-ZA"/>
+        </w:rPr>
+      </w:pPr>
+      <w:r>
+        <w:rPr>
+          <w:lang w:val="en-ZA"/>
+        </w:rPr>
+        <w:t>Lutz, M (2013). OOP: The Big Picture, Learning Python 5</w:t>
+      </w:r>
+      <w:r>
+        <w:rPr>
+          <w:vertAlign w:val="superscript"/>
+          <w:lang w:val="en-ZA"/>
+        </w:rPr>
+        <w:t>th</w:t>
+      </w:r>
+      <w:r>
+        <w:rPr>
+          <w:lang w:val="en-ZA"/>
+        </w:rPr>
+        <w:t xml:space="preserve"> Edition. O’Reilly</w:t>
+      </w:r>
+    </w:p>
+    <w:p>
+      <w:pPr>
+        <w:pStyle w:val="ListParagraph"/>
+        <w:numPr>
+          <w:ilvl w:val="0"/>
+          <w:numId w:val="3"/>
+        </w:numPr>
+        <w:rPr>
+          <w:lang w:val="en-ZA"/>
+        </w:rPr>
+      </w:pPr>
+      <w:r>
+        <w:rPr>
+          <w:lang w:val="en-ZA"/>
+        </w:rPr>
+        <w:lastRenderedPageBreak/>
+        <w:t xml:space="preserve">Kymberly, F (2018, March 1). UML class diagrams in draw.io </w:t>
+      </w:r>
+      <w:r>
+        <w:rPr>
+          <w:lang w:val="en-ZA"/>
+        </w:rPr>
+        <w:br/>
+      </w:r>
       <w:hyperlink r:id="rId12" w:history="1">
         <w:r>
           <w:rPr>
             <w:rStyle w:val="Hyperlink"/>
             <w:lang w:val="en-ZA"/>
           </w:rPr>
-          <w:t>https://www.youtube.com/watch?v=dcsvl3YqAEk&amp;ab_channel=MichaelHadley</w:t>
+          <w:t>https://drawio-app.com/uml-class-diagrams-in-</w:t>
+        </w:r>
+        <w:r>
+          <w:rPr>
+            <w:rStyle w:val="Hyperlink"/>
+            <w:lang w:val="en-ZA"/>
+          </w:rPr>
+          <w:t>d</w:t>
+        </w:r>
+        <w:r>
+          <w:rPr>
+            <w:rStyle w:val="Hyperlink"/>
+            <w:lang w:val="en-ZA"/>
+          </w:rPr>
+          <w:t>raw-io/</w:t>
         </w:r>
       </w:hyperlink>
     </w:p>
@@ -2420,67 +2710,39 @@
           <w:lang w:val="en-ZA"/>
         </w:rPr>
       </w:pPr>
+      <w:r>
+        <w:rPr>
+          <w:lang w:val="en-ZA"/>
+        </w:rPr>
+        <w:t>Marcus, S (2021, July 16). Test Driven Development with pytest</w:t>
+      </w:r>
+      <w:r>
+        <w:rPr>
+          <w:lang w:val="en-ZA"/>
+        </w:rPr>
+        <w:t xml:space="preserve"> </w:t>
+      </w:r>
       <w:hyperlink r:id="rId13" w:history="1">
         <w:r>
           <w:rPr>
             <w:rStyle w:val="Hyperlink"/>
             <w:lang w:val="en-ZA"/>
           </w:rPr>
-          <w:t>https://drawio-app.com/uml-class-diagrams-in-draw-io/</w:t>
+          <w:t>https://stackabuse.com/test-driven-deve</w:t>
         </w:r>
-      </w:hyperlink>
-    </w:p>
-    <w:p>
-      <w:pPr>
-        <w:pStyle w:val="ListParagraph"/>
-        <w:numPr>
-          <w:ilvl w:val="0"/>
-          <w:numId w:val="3"/>
-        </w:numPr>
-        <w:rPr>
-          <w:lang w:val="en-ZA"/>
-        </w:rPr>
-      </w:pPr>
-      <w:hyperlink r:id="rId14" w:history="1">
         <w:r>
           <w:rPr>
             <w:rStyle w:val="Hyperlink"/>
             <w:lang w:val="en-ZA"/>
           </w:rPr>
-          <w:t>https://towardsdatascience.com/timestamp-vs-timedelta-vs-time-period-afad0a48a7d1</w:t>
+          <w:t>l</w:t>
         </w:r>
-      </w:hyperlink>
-      <w:r>
-        <w:rPr>
-          <w:lang w:val="en-ZA"/>
-        </w:rPr>
-        <w:t xml:space="preserve"> (Time frequency)</w:t>
-      </w:r>
-    </w:p>
-    <w:p>
-      <w:pPr>
-        <w:pStyle w:val="ListParagraph"/>
-        <w:numPr>
-          <w:ilvl w:val="0"/>
-          <w:numId w:val="3"/>
-        </w:numPr>
-        <w:rPr>
-          <w:lang w:val="en-ZA"/>
-        </w:rPr>
-      </w:pPr>
-      <w:r>
-        <w:rPr>
-          <w:lang w:val="en-ZA"/>
-        </w:rPr>
-        <w:t xml:space="preserve">Naming conventions - </w:t>
-      </w:r>
-      <w:hyperlink r:id="rId15" w:history="1">
         <w:r>
           <w:rPr>
             <w:rStyle w:val="Hyperlink"/>
             <w:lang w:val="en-ZA"/>
           </w:rPr>
-          <w:t>https://peps.python.org/pep-0008</w:t>
+          <w:t>opment-with-pytest/</w:t>
         </w:r>
       </w:hyperlink>
       <w:r>
@@ -2489,88 +2751,21 @@
         </w:rPr>
         <w:t xml:space="preserve"> </w:t>
       </w:r>
-      <w:hyperlink r:id="rId16" w:anchor="316-naming" w:history="1">
-        <w:r>
-          <w:rPr>
-            <w:rStyle w:val="Hyperlink"/>
-            <w:lang w:val="en-ZA"/>
-          </w:rPr>
-          <w:t>https://google.github.io/styleguide/pyguide.html#316-naming</w:t>
-        </w:r>
-      </w:hyperlink>
-      <w:r>
-        <w:rPr>
-          <w:lang w:val="en-ZA"/>
-        </w:rPr>
-        <w:t xml:space="preserve"> </w:t>
-      </w:r>
-      <w:hyperlink r:id="rId17" w:anchor="naming-conventions" w:history="1">
-        <w:r>
-          <w:rPr>
-            <w:rStyle w:val="Hyperlink"/>
-            <w:lang w:val="en-ZA"/>
-          </w:rPr>
-          <w:t>https://realpython.com/python-pep8/#naming-conventions</w:t>
-        </w:r>
-      </w:hyperlink>
-      <w:r>
-        <w:rPr>
-          <w:lang w:val="en-ZA"/>
-        </w:rPr>
-        <w:t xml:space="preserve"> </w:t>
-      </w:r>
     </w:p>
     <w:p>
       <w:pPr>
         <w:pStyle w:val="ListParagraph"/>
-        <w:numPr>
-          <w:ilvl w:val="0"/>
-          <w:numId w:val="3"/>
-        </w:numPr>
-        <w:rPr>
-          <w:lang w:val="en-ZA"/>
-        </w:rPr>
-      </w:pPr>
-      <w:r>
-        <w:rPr>
-          <w:lang w:val="en-ZA"/>
-        </w:rPr>
-        <w:t>Learning Python 5</w:t>
-      </w:r>
-      <w:r>
-        <w:rPr>
-          <w:vertAlign w:val="superscript"/>
-          <w:lang w:val="en-ZA"/>
-        </w:rPr>
-        <w:t>th</w:t>
-      </w:r>
-      <w:r>
-        <w:rPr>
-          <w:lang w:val="en-ZA"/>
-        </w:rPr>
-        <w:t xml:space="preserve"> Edition – How to structure a program p 671</w:t>
-      </w:r>
-    </w:p>
-    <w:p>
-      <w:pPr>
-        <w:pStyle w:val="ListParagraph"/>
-        <w:numPr>
-          <w:ilvl w:val="0"/>
-          <w:numId w:val="3"/>
-        </w:numPr>
-        <w:rPr>
-          <w:lang w:val="en-ZA"/>
-        </w:rPr>
-      </w:pPr>
-      <w:r>
-        <w:rPr>
-          <w:lang w:val="en-ZA"/>
-        </w:rPr>
-        <w:t>https://fastapi.tiangolo.com/tutorial/first-steps/</w:t>
-      </w:r>
+        <w:autoSpaceDE w:val="0"/>
+        <w:autoSpaceDN w:val="0"/>
+        <w:adjustRightInd w:val="0"/>
+        <w:spacing w:after="0" w:line="240" w:lineRule="auto"/>
+        <w:rPr>
+          <w:lang w:val="en-ZA"/>
+        </w:rPr>
+      </w:pPr>
     </w:p>
     <w:sectPr>
-      <w:headerReference w:type="default" r:id="rId18"/>
+      <w:headerReference w:type="default" r:id="rId14"/>
       <w:pgSz w:w="11906" w:h="16838"/>
       <w:pgMar w:top="1440" w:right="1440" w:bottom="1440" w:left="1440" w:header="708" w:footer="708" w:gutter="0"/>
       <w:cols w:space="708"/>
@@ -2580,51 +2775,6 @@
 </w:document>
 </file>
 
-<file path=word/comments.xml><?xml version="1.0" encoding="utf-8"?>
-<w:comments xmlns:wpc="http://schemas.microsoft.com/office/word/2010/wordprocessingCanvas" xmlns:cx="http://schemas.microsoft.com/office/drawing/2014/chartex" xmlns:cx1="http://schemas.microsoft.com/office/drawing/2015/9/8/chartex" xmlns:cx2="http://schemas.microsoft.com/office/drawing/2015/10/21/chartex" xmlns:cx3="http://schemas.microsoft.com/office/drawing/2016/5/9/chartex" xmlns:cx4="http://schemas.microsoft.com/office/drawing/2016/5/10/chartex" xmlns:cx5="http://schemas.microsoft.com/office/drawing/2016/5/11/chartex" xmlns:cx6="http://schemas.microsoft.com/office/drawing/2016/5/12/chartex" xmlns:cx7="http://schemas.microsoft.com/office/drawing/2016/5/13/chartex" xmlns:cx8="http://schemas.microsoft.com/office/drawing/2016/5/14/chartex" xmlns:mc="http://schemas.openxmlformats.org/markup-compatibility/2006" xmlns:aink="http://schemas.microsoft.com/office/drawing/2016/ink" xmlns:am3d="http://schemas.microsoft.com/office/drawing/2017/model3d" xmlns:o="urn:schemas-microsoft-com:office:office" xmlns:r="http://schemas.openxmlformats.org/officeDocument/2006/relationships" xmlns:m="http://schemas.openxmlformats.org/officeDocument/2006/math" xmlns:v="urn:schemas-microsoft-com:vml" xmlns:wp14="http://schemas.microsoft.com/office/word/2010/wordprocessingDrawing" xmlns:wp="http://schemas.openxmlformats.org/drawingml/2006/wordprocessingDrawing" xmlns:w10="urn:schemas-microsoft-com:office:word" xmlns:w="http://schemas.openxmlformats.org/wordprocessingml/2006/main" xmlns:w14="http://schemas.microsoft.com/office/word/2010/wordml" xmlns:w15="http://schemas.microsoft.com/office/word/2012/wordml" xmlns:w16cex="http://schemas.microsoft.com/office/word/2018/wordml/cex" xmlns:w16cid="http://schemas.microsoft.com/office/word/2016/wordml/cid" xmlns:w16="http://schemas.microsoft.com/office/word/2018/wordml" xmlns:w16sdtdh="http://schemas.microsoft.com/office/word/2020/wordml/sdtdatahash" xmlns:w16se="http://schemas.microsoft.com/office/word/2015/wordml/symex" xmlns:wpg="http://schemas.microsoft.com/office/word/2010/wordprocessingGroup" xmlns:wpi="http://schemas.microsoft.com/office/word/2010/wordprocessingInk" xmlns:wne="http://schemas.microsoft.com/office/word/2006/wordml" xmlns:wps="http://schemas.microsoft.com/office/word/2010/wordprocessingShape" mc:Ignorable="w14 w15 w16se w16cid w16 w16cex w16sdtdh wp14">
-  <w:comment w:id="9" w:author="Maree, Gerhardus (SMS digital GmbH)" w:date="2022-04-04T20:31:00Z" w:initials="MG(dG">
-    <w:p>
-      <w:pPr>
-        <w:pStyle w:val="CommentText"/>
-        <w:rPr>
-          <w:lang w:val="en-ZA"/>
-        </w:rPr>
-      </w:pPr>
-      <w:r>
-        <w:rPr>
-          <w:rStyle w:val="CommentReference"/>
-        </w:rPr>
-        <w:annotationRef/>
-      </w:r>
-      <w:r>
-        <w:rPr>
-          <w:lang w:val="en-ZA"/>
-        </w:rPr>
-        <w:t>Start page 6 (Evaluation) Assignment Portfolio</w:t>
-      </w:r>
-    </w:p>
-  </w:comment>
-</w:comments>
-</file>
-
-<file path=word/commentsExtended.xml><?xml version="1.0" encoding="utf-8"?>
-<w15:commentsEx xmlns:wpc="http://schemas.microsoft.com/office/word/2010/wordprocessingCanvas" xmlns:cx="http://schemas.microsoft.com/office/drawing/2014/chartex" xmlns:cx1="http://schemas.microsoft.com/office/drawing/2015/9/8/chartex" xmlns:cx2="http://schemas.microsoft.com/office/drawing/2015/10/21/chartex" xmlns:cx3="http://schemas.microsoft.com/office/drawing/2016/5/9/chartex" xmlns:cx4="http://schemas.microsoft.com/office/drawing/2016/5/10/chartex" xmlns:cx5="http://schemas.microsoft.com/office/drawing/2016/5/11/chartex" xmlns:cx6="http://schemas.microsoft.com/office/drawing/2016/5/12/chartex" xmlns:cx7="http://schemas.microsoft.com/office/drawing/2016/5/13/chartex" xmlns:cx8="http://schemas.microsoft.com/office/drawing/2016/5/14/chartex" xmlns:mc="http://schemas.openxmlformats.org/markup-compatibility/2006" xmlns:aink="http://schemas.microsoft.com/office/drawing/2016/ink" xmlns:am3d="http://schemas.microsoft.com/office/drawing/2017/model3d" xmlns:o="urn:schemas-microsoft-com:office:office" xmlns:r="http://schemas.openxmlformats.org/officeDocument/2006/relationships" xmlns:m="http://schemas.openxmlformats.org/officeDocument/2006/math" xmlns:v="urn:schemas-microsoft-com:vml" xmlns:wp14="http://schemas.microsoft.com/office/word/2010/wordprocessingDrawing" xmlns:wp="http://schemas.openxmlformats.org/drawingml/2006/wordprocessingDrawing" xmlns:w10="urn:schemas-microsoft-com:office:word" xmlns:w="http://schemas.openxmlformats.org/wordprocessingml/2006/main" xmlns:w14="http://schemas.microsoft.com/office/word/2010/wordml" xmlns:w15="http://schemas.microsoft.com/office/word/2012/wordml" xmlns:w16cex="http://schemas.microsoft.com/office/word/2018/wordml/cex" xmlns:w16cid="http://schemas.microsoft.com/office/word/2016/wordml/cid" xmlns:w16="http://schemas.microsoft.com/office/word/2018/wordml" xmlns:w16sdtdh="http://schemas.microsoft.com/office/word/2020/wordml/sdtdatahash" xmlns:w16se="http://schemas.microsoft.com/office/word/2015/wordml/symex" xmlns:wpg="http://schemas.microsoft.com/office/word/2010/wordprocessingGroup" xmlns:wpi="http://schemas.microsoft.com/office/word/2010/wordprocessingInk" xmlns:wne="http://schemas.microsoft.com/office/word/2006/wordml" xmlns:wps="http://schemas.microsoft.com/office/word/2010/wordprocessingShape" mc:Ignorable="w14 w15 w16se w16cid w16 w16cex w16sdtdh wp14">
-  <w15:commentEx w15:paraId="2591E803" w15:done="0"/>
-</w15:commentsEx>
-</file>
-
-<file path=word/commentsExtensible.xml><?xml version="1.0" encoding="utf-8"?>
-<w16cex:commentsExtensible xmlns:wpc="http://schemas.microsoft.com/office/word/2010/wordprocessingCanvas" xmlns:cx="http://schemas.microsoft.com/office/drawing/2014/chartex" xmlns:cx1="http://schemas.microsoft.com/office/drawing/2015/9/8/chartex" xmlns:cx2="http://schemas.microsoft.com/office/drawing/2015/10/21/chartex" xmlns:cx3="http://schemas.microsoft.com/office/drawing/2016/5/9/chartex" xmlns:cx4="http://schemas.microsoft.com/office/drawing/2016/5/10/chartex" xmlns:cx5="http://schemas.microsoft.com/office/drawing/2016/5/11/chartex" xmlns:cx6="http://schemas.microsoft.com/office/drawing/2016/5/12/chartex" xmlns:cx7="http://schemas.microsoft.com/office/drawing/2016/5/13/chartex" xmlns:cx8="http://schemas.microsoft.com/office/drawing/2016/5/14/chartex" xmlns:mc="http://schemas.openxmlformats.org/markup-compatibility/2006" xmlns:aink="http://schemas.microsoft.com/office/drawing/2016/ink" xmlns:am3d="http://schemas.microsoft.com/office/drawing/2017/model3d" xmlns:o="urn:schemas-microsoft-com:office:office" xmlns:r="http://schemas.openxmlformats.org/officeDocument/2006/relationships" xmlns:m="http://schemas.openxmlformats.org/officeDocument/2006/math" xmlns:v="urn:schemas-microsoft-com:vml" xmlns:wp14="http://schemas.microsoft.com/office/word/2010/wordprocessingDrawing" xmlns:wp="http://schemas.openxmlformats.org/drawingml/2006/wordprocessingDrawing" xmlns:w10="urn:schemas-microsoft-com:office:word" xmlns:w="http://schemas.openxmlformats.org/wordprocessingml/2006/main" xmlns:w14="http://schemas.microsoft.com/office/word/2010/wordml" xmlns:w15="http://schemas.microsoft.com/office/word/2012/wordml" xmlns:w16cex="http://schemas.microsoft.com/office/word/2018/wordml/cex" xmlns:w16cid="http://schemas.microsoft.com/office/word/2016/wordml/cid" xmlns:w16="http://schemas.microsoft.com/office/word/2018/wordml" xmlns:w16sdtdh="http://schemas.microsoft.com/office/word/2020/wordml/sdtdatahash" xmlns:w16se="http://schemas.microsoft.com/office/word/2015/wordml/symex" xmlns:wpg="http://schemas.microsoft.com/office/word/2010/wordprocessingGroup" xmlns:wpi="http://schemas.microsoft.com/office/word/2010/wordprocessingInk" xmlns:wne="http://schemas.microsoft.com/office/word/2006/wordml" xmlns:wps="http://schemas.microsoft.com/office/word/2010/wordprocessingShape" mc:Ignorable="w14 w15 w16se w16cid w16 w16cex w16sdtdh wp14">
-  <w16cex:commentExtensible w16cex:durableId="25F5D436" w16cex:dateUtc="2022-04-04T18:31:00Z"/>
-</w16cex:commentsExtensible>
-</file>
-
-<file path=word/commentsIds.xml><?xml version="1.0" encoding="utf-8"?>
-<w16cid:commentsIds xmlns:wpc="http://schemas.microsoft.com/office/word/2010/wordprocessingCanvas" xmlns:cx="http://schemas.microsoft.com/office/drawing/2014/chartex" xmlns:cx1="http://schemas.microsoft.com/office/drawing/2015/9/8/chartex" xmlns:cx2="http://schemas.microsoft.com/office/drawing/2015/10/21/chartex" xmlns:cx3="http://schemas.microsoft.com/office/drawing/2016/5/9/chartex" xmlns:cx4="http://schemas.microsoft.com/office/drawing/2016/5/10/chartex" xmlns:cx5="http://schemas.microsoft.com/office/drawing/2016/5/11/chartex" xmlns:cx6="http://schemas.microsoft.com/office/drawing/2016/5/12/chartex" xmlns:cx7="http://schemas.microsoft.com/office/drawing/2016/5/13/chartex" xmlns:cx8="http://schemas.microsoft.com/office/drawing/2016/5/14/chartex" xmlns:mc="http://schemas.openxmlformats.org/markup-compatibility/2006" xmlns:aink="http://schemas.microsoft.com/office/drawing/2016/ink" xmlns:am3d="http://schemas.microsoft.com/office/drawing/2017/model3d" xmlns:o="urn:schemas-microsoft-com:office:office" xmlns:r="http://schemas.openxmlformats.org/officeDocument/2006/relationships" xmlns:m="http://schemas.openxmlformats.org/officeDocument/2006/math" xmlns:v="urn:schemas-microsoft-com:vml" xmlns:wp14="http://schemas.microsoft.com/office/word/2010/wordprocessingDrawing" xmlns:wp="http://schemas.openxmlformats.org/drawingml/2006/wordprocessingDrawing" xmlns:w10="urn:schemas-microsoft-com:office:word" xmlns:w="http://schemas.openxmlformats.org/wordprocessingml/2006/main" xmlns:w14="http://schemas.microsoft.com/office/word/2010/wordml" xmlns:w15="http://schemas.microsoft.com/office/word/2012/wordml" xmlns:w16cex="http://schemas.microsoft.com/office/word/2018/wordml/cex" xmlns:w16cid="http://schemas.microsoft.com/office/word/2016/wordml/cid" xmlns:w16="http://schemas.microsoft.com/office/word/2018/wordml" xmlns:w16sdtdh="http://schemas.microsoft.com/office/word/2020/wordml/sdtdatahash" xmlns:w16se="http://schemas.microsoft.com/office/word/2015/wordml/symex" xmlns:wpg="http://schemas.microsoft.com/office/word/2010/wordprocessingGroup" xmlns:wpi="http://schemas.microsoft.com/office/word/2010/wordprocessingInk" xmlns:wne="http://schemas.microsoft.com/office/word/2006/wordml" xmlns:wps="http://schemas.microsoft.com/office/word/2010/wordprocessingShape" mc:Ignorable="w14 w15 w16se w16cid w16 w16cex w16sdtdh wp14">
-  <w16cid:commentId w16cid:paraId="2591E803" w16cid:durableId="25F5D436"/>
-</w16cid:commentsIds>
-</file>
-
 <file path=word/endnotes.xml><?xml version="1.0" encoding="utf-8"?>
 <w:endnotes xmlns:wpc="http://schemas.microsoft.com/office/word/2010/wordprocessingCanvas" xmlns:cx="http://schemas.microsoft.com/office/drawing/2014/chartex" xmlns:cx1="http://schemas.microsoft.com/office/drawing/2015/9/8/chartex" xmlns:cx2="http://schemas.microsoft.com/office/drawing/2015/10/21/chartex" xmlns:cx3="http://schemas.microsoft.com/office/drawing/2016/5/9/chartex" xmlns:cx4="http://schemas.microsoft.com/office/drawing/2016/5/10/chartex" xmlns:cx5="http://schemas.microsoft.com/office/drawing/2016/5/11/chartex" xmlns:cx6="http://schemas.microsoft.com/office/drawing/2016/5/12/chartex" xmlns:cx7="http://schemas.microsoft.com/office/drawing/2016/5/13/chartex" xmlns:cx8="http://schemas.microsoft.com/office/drawing/2016/5/14/chartex" xmlns:mc="http://schemas.openxmlformats.org/markup-compatibility/2006" xmlns:aink="http://schemas.microsoft.com/office/drawing/2016/ink" xmlns:am3d="http://schemas.microsoft.com/office/drawing/2017/model3d" xmlns:o="urn:schemas-microsoft-com:office:office" xmlns:r="http://schemas.openxmlformats.org/officeDocument/2006/relationships" xmlns:m="http://schemas.openxmlformats.org/officeDocument/2006/math" xmlns:v="urn:schemas-microsoft-com:vml" xmlns:wp14="http://schemas.microsoft.com/office/word/2010/wordprocessingDrawing" xmlns:wp="http://schemas.openxmlformats.org/drawingml/2006/wordprocessingDrawing" xmlns:w10="urn:schemas-microsoft-com:office:word" xmlns:w="http://schemas.openxmlformats.org/wordprocessingml/2006/main" xmlns:w14="http://schemas.microsoft.com/office/word/2010/wordml" xmlns:w15="http://schemas.microsoft.com/office/word/2012/wordml" xmlns:w16cex="http://schemas.microsoft.com/office/word/2018/wordml/cex" xmlns:w16cid="http://schemas.microsoft.com/office/word/2016/wordml/cid" xmlns:w16="http://schemas.microsoft.com/office/word/2018/wordml" xmlns:w16sdtdh="http://schemas.microsoft.com/office/word/2020/wordml/sdtdatahash" xmlns:w16se="http://schemas.microsoft.com/office/word/2015/wordml/symex" xmlns:wpg="http://schemas.microsoft.com/office/word/2010/wordprocessingGroup" xmlns:wpi="http://schemas.microsoft.com/office/word/2010/wordprocessingInk" xmlns:wne="http://schemas.microsoft.com/office/word/2006/wordml" xmlns:wps="http://schemas.microsoft.com/office/word/2010/wordprocessingShape" mc:Ignorable="w14 w15 w16se w16cid w16 w16cex w16sdtdh wp14">
   <w:endnote w:type="separator" w:id="-1">
@@ -2669,6 +2819,37 @@
       </w:pPr>
       <w:r>
         <w:continuationSeparator/>
+      </w:r>
+    </w:p>
+  </w:footnote>
+  <w:footnote w:id="1">
+    <w:p>
+      <w:pPr>
+        <w:pStyle w:val="FootnoteText"/>
+        <w:rPr>
+          <w:lang w:val="en-ZA"/>
+        </w:rPr>
+      </w:pPr>
+      <w:r>
+        <w:rPr>
+          <w:rStyle w:val="FootnoteReference"/>
+        </w:rPr>
+        <w:footnoteRef/>
+      </w:r>
+      <w:r>
+        <w:t xml:space="preserve"> </w:t>
+      </w:r>
+      <w:r>
+        <w:rPr>
+          <w:lang w:val="en-ZA"/>
+        </w:rPr>
+        <w:t xml:space="preserve">Frequency refers to </w:t>
+      </w:r>
+      <w:r>
+        <w:rPr>
+          <w:lang w:val="en-ZA"/>
+        </w:rPr>
+        <w:t>how often a habit must be repeated</w:t>
       </w:r>
     </w:p>
   </w:footnote>
@@ -2694,7 +2875,7 @@
       <w:rPr>
         <w:lang w:val="en-ZA"/>
       </w:rPr>
-      <w:t>Name</w:t>
+      <w:t>Marthinus Maree</w:t>
     </w:r>
     <w:r>
       <w:ptab w:relativeTo="margin" w:alignment="right" w:leader="none"/>
@@ -2800,6 +2981,178 @@
     </w:lvl>
   </w:abstractNum>
   <w:abstractNum w:abstractNumId="1" w15:restartNumberingAfterBreak="0">
+    <w:nsid w:val="2C0F6819"/>
+    <w:multiLevelType w:val="hybridMultilevel"/>
+    <w:tmpl w:val="CB4A8612"/>
+    <w:lvl w:ilvl="0" w:tplc="2000000F">
+      <w:start w:val="1"/>
+      <w:numFmt w:val="decimal"/>
+      <w:lvlText w:val="%1."/>
+      <w:lvlJc w:val="left"/>
+      <w:pPr>
+        <w:ind w:left="765" w:hanging="360"/>
+      </w:pPr>
+    </w:lvl>
+    <w:lvl w:ilvl="1" w:tplc="20000019" w:tentative="1">
+      <w:start w:val="1"/>
+      <w:numFmt w:val="lowerLetter"/>
+      <w:lvlText w:val="%2."/>
+      <w:lvlJc w:val="left"/>
+      <w:pPr>
+        <w:ind w:left="1485" w:hanging="360"/>
+      </w:pPr>
+    </w:lvl>
+    <w:lvl w:ilvl="2" w:tplc="2000001B" w:tentative="1">
+      <w:start w:val="1"/>
+      <w:numFmt w:val="lowerRoman"/>
+      <w:lvlText w:val="%3."/>
+      <w:lvlJc w:val="right"/>
+      <w:pPr>
+        <w:ind w:left="2205" w:hanging="180"/>
+      </w:pPr>
+    </w:lvl>
+    <w:lvl w:ilvl="3" w:tplc="2000000F" w:tentative="1">
+      <w:start w:val="1"/>
+      <w:numFmt w:val="decimal"/>
+      <w:lvlText w:val="%4."/>
+      <w:lvlJc w:val="left"/>
+      <w:pPr>
+        <w:ind w:left="2925" w:hanging="360"/>
+      </w:pPr>
+    </w:lvl>
+    <w:lvl w:ilvl="4" w:tplc="20000019" w:tentative="1">
+      <w:start w:val="1"/>
+      <w:numFmt w:val="lowerLetter"/>
+      <w:lvlText w:val="%5."/>
+      <w:lvlJc w:val="left"/>
+      <w:pPr>
+        <w:ind w:left="3645" w:hanging="360"/>
+      </w:pPr>
+    </w:lvl>
+    <w:lvl w:ilvl="5" w:tplc="2000001B" w:tentative="1">
+      <w:start w:val="1"/>
+      <w:numFmt w:val="lowerRoman"/>
+      <w:lvlText w:val="%6."/>
+      <w:lvlJc w:val="right"/>
+      <w:pPr>
+        <w:ind w:left="4365" w:hanging="180"/>
+      </w:pPr>
+    </w:lvl>
+    <w:lvl w:ilvl="6" w:tplc="2000000F" w:tentative="1">
+      <w:start w:val="1"/>
+      <w:numFmt w:val="decimal"/>
+      <w:lvlText w:val="%7."/>
+      <w:lvlJc w:val="left"/>
+      <w:pPr>
+        <w:ind w:left="5085" w:hanging="360"/>
+      </w:pPr>
+    </w:lvl>
+    <w:lvl w:ilvl="7" w:tplc="20000019" w:tentative="1">
+      <w:start w:val="1"/>
+      <w:numFmt w:val="lowerLetter"/>
+      <w:lvlText w:val="%8."/>
+      <w:lvlJc w:val="left"/>
+      <w:pPr>
+        <w:ind w:left="5805" w:hanging="360"/>
+      </w:pPr>
+    </w:lvl>
+    <w:lvl w:ilvl="8" w:tplc="2000001B" w:tentative="1">
+      <w:start w:val="1"/>
+      <w:numFmt w:val="lowerRoman"/>
+      <w:lvlText w:val="%9."/>
+      <w:lvlJc w:val="right"/>
+      <w:pPr>
+        <w:ind w:left="6525" w:hanging="180"/>
+      </w:pPr>
+    </w:lvl>
+  </w:abstractNum>
+  <w:abstractNum w:abstractNumId="2" w15:restartNumberingAfterBreak="0">
+    <w:nsid w:val="2CEB7C26"/>
+    <w:multiLevelType w:val="hybridMultilevel"/>
+    <w:tmpl w:val="D3501CD0"/>
+    <w:lvl w:ilvl="0" w:tplc="FFFFFFFF">
+      <w:start w:val="1"/>
+      <w:numFmt w:val="decimal"/>
+      <w:lvlText w:val="%1."/>
+      <w:lvlJc w:val="left"/>
+      <w:pPr>
+        <w:ind w:left="720" w:hanging="360"/>
+      </w:pPr>
+    </w:lvl>
+    <w:lvl w:ilvl="1" w:tplc="FFFFFFFF" w:tentative="1">
+      <w:start w:val="1"/>
+      <w:numFmt w:val="lowerLetter"/>
+      <w:lvlText w:val="%2."/>
+      <w:lvlJc w:val="left"/>
+      <w:pPr>
+        <w:ind w:left="1440" w:hanging="360"/>
+      </w:pPr>
+    </w:lvl>
+    <w:lvl w:ilvl="2" w:tplc="FFFFFFFF" w:tentative="1">
+      <w:start w:val="1"/>
+      <w:numFmt w:val="lowerRoman"/>
+      <w:lvlText w:val="%3."/>
+      <w:lvlJc w:val="right"/>
+      <w:pPr>
+        <w:ind w:left="2160" w:hanging="180"/>
+      </w:pPr>
+    </w:lvl>
+    <w:lvl w:ilvl="3" w:tplc="FFFFFFFF" w:tentative="1">
+      <w:start w:val="1"/>
+      <w:numFmt w:val="decimal"/>
+      <w:lvlText w:val="%4."/>
+      <w:lvlJc w:val="left"/>
+      <w:pPr>
+        <w:ind w:left="2880" w:hanging="360"/>
+      </w:pPr>
+    </w:lvl>
+    <w:lvl w:ilvl="4" w:tplc="FFFFFFFF" w:tentative="1">
+      <w:start w:val="1"/>
+      <w:numFmt w:val="lowerLetter"/>
+      <w:lvlText w:val="%5."/>
+      <w:lvlJc w:val="left"/>
+      <w:pPr>
+        <w:ind w:left="3600" w:hanging="360"/>
+      </w:pPr>
+    </w:lvl>
+    <w:lvl w:ilvl="5" w:tplc="FFFFFFFF" w:tentative="1">
+      <w:start w:val="1"/>
+      <w:numFmt w:val="lowerRoman"/>
+      <w:lvlText w:val="%6."/>
+      <w:lvlJc w:val="right"/>
+      <w:pPr>
+        <w:ind w:left="4320" w:hanging="180"/>
+      </w:pPr>
+    </w:lvl>
+    <w:lvl w:ilvl="6" w:tplc="FFFFFFFF" w:tentative="1">
+      <w:start w:val="1"/>
+      <w:numFmt w:val="decimal"/>
+      <w:lvlText w:val="%7."/>
+      <w:lvlJc w:val="left"/>
+      <w:pPr>
+        <w:ind w:left="5040" w:hanging="360"/>
+      </w:pPr>
+    </w:lvl>
+    <w:lvl w:ilvl="7" w:tplc="FFFFFFFF" w:tentative="1">
+      <w:start w:val="1"/>
+      <w:numFmt w:val="lowerLetter"/>
+      <w:lvlText w:val="%8."/>
+      <w:lvlJc w:val="left"/>
+      <w:pPr>
+        <w:ind w:left="5760" w:hanging="360"/>
+      </w:pPr>
+    </w:lvl>
+    <w:lvl w:ilvl="8" w:tplc="FFFFFFFF" w:tentative="1">
+      <w:start w:val="1"/>
+      <w:numFmt w:val="lowerRoman"/>
+      <w:lvlText w:val="%9."/>
+      <w:lvlJc w:val="right"/>
+      <w:pPr>
+        <w:ind w:left="6480" w:hanging="180"/>
+      </w:pPr>
+    </w:lvl>
+  </w:abstractNum>
+  <w:abstractNum w:abstractNumId="3" w15:restartNumberingAfterBreak="0">
     <w:nsid w:val="2D345E09"/>
     <w:multiLevelType w:val="hybridMultilevel"/>
     <w:tmpl w:val="B90EFDE0"/>
@@ -2885,7 +3238,7 @@
       </w:pPr>
     </w:lvl>
   </w:abstractNum>
-  <w:abstractNum w:abstractNumId="2" w15:restartNumberingAfterBreak="0">
+  <w:abstractNum w:abstractNumId="4" w15:restartNumberingAfterBreak="0">
     <w:nsid w:val="3B9C0A30"/>
     <w:multiLevelType w:val="hybridMultilevel"/>
     <w:tmpl w:val="F0A80858"/>
@@ -2898,7 +3251,7 @@
         <w:ind w:left="720" w:hanging="360"/>
       </w:pPr>
     </w:lvl>
-    <w:lvl w:ilvl="1" w:tplc="20000019" w:tentative="1">
+    <w:lvl w:ilvl="1" w:tplc="20000019">
       <w:start w:val="1"/>
       <w:numFmt w:val="lowerLetter"/>
       <w:lvlText w:val="%2."/>
@@ -2971,7 +3324,7 @@
       </w:pPr>
     </w:lvl>
   </w:abstractNum>
-  <w:abstractNum w:abstractNumId="3" w15:restartNumberingAfterBreak="0">
+  <w:abstractNum w:abstractNumId="5" w15:restartNumberingAfterBreak="0">
     <w:nsid w:val="4261369B"/>
     <w:multiLevelType w:val="hybridMultilevel"/>
     <w:tmpl w:val="0F6AD870"/>
@@ -3084,7 +3437,7 @@
       </w:rPr>
     </w:lvl>
   </w:abstractNum>
-  <w:abstractNum w:abstractNumId="4" w15:restartNumberingAfterBreak="0">
+  <w:abstractNum w:abstractNumId="6" w15:restartNumberingAfterBreak="0">
     <w:nsid w:val="7421726F"/>
     <w:multiLevelType w:val="hybridMultilevel"/>
     <w:tmpl w:val="D3501CD0"/>
@@ -3170,7 +3523,7 @@
       </w:pPr>
     </w:lvl>
   </w:abstractNum>
-  <w:abstractNum w:abstractNumId="5" w15:restartNumberingAfterBreak="0">
+  <w:abstractNum w:abstractNumId="7" w15:restartNumberingAfterBreak="0">
     <w:nsid w:val="774315C2"/>
     <w:multiLevelType w:val="hybridMultilevel"/>
     <w:tmpl w:val="D5743FF2"/>
@@ -3186,7 +3539,7 @@
         <w:rFonts w:ascii="Symbol" w:hAnsi="Symbol" w:hint="default"/>
       </w:rPr>
     </w:lvl>
-    <w:lvl w:ilvl="1" w:tplc="20000003" w:tentative="1">
+    <w:lvl w:ilvl="1" w:tplc="20000003">
       <w:start w:val="1"/>
       <w:numFmt w:val="bullet"/>
       <w:lvlText w:val="o"/>
@@ -3283,7 +3636,7 @@
       </w:rPr>
     </w:lvl>
   </w:abstractNum>
-  <w:abstractNum w:abstractNumId="6" w15:restartNumberingAfterBreak="0">
+  <w:abstractNum w:abstractNumId="8" w15:restartNumberingAfterBreak="0">
     <w:nsid w:val="78215ABD"/>
     <w:multiLevelType w:val="hybridMultilevel"/>
     <w:tmpl w:val="B90EFDE0"/>
@@ -3370,35 +3723,33 @@
     </w:lvl>
   </w:abstractNum>
   <w:num w:numId="1" w16cid:durableId="1262756544">
-    <w:abstractNumId w:val="1"/>
+    <w:abstractNumId w:val="3"/>
   </w:num>
   <w:num w:numId="2" w16cid:durableId="407656149">
-    <w:abstractNumId w:val="3"/>
+    <w:abstractNumId w:val="5"/>
   </w:num>
   <w:num w:numId="3" w16cid:durableId="2048068877">
+    <w:abstractNumId w:val="6"/>
+  </w:num>
+  <w:num w:numId="4" w16cid:durableId="309019424">
     <w:abstractNumId w:val="4"/>
   </w:num>
-  <w:num w:numId="4" w16cid:durableId="309019424">
-    <w:abstractNumId w:val="2"/>
-  </w:num>
   <w:num w:numId="5" w16cid:durableId="1760177507">
-    <w:abstractNumId w:val="5"/>
+    <w:abstractNumId w:val="7"/>
   </w:num>
   <w:num w:numId="6" w16cid:durableId="560291237">
     <w:abstractNumId w:val="0"/>
   </w:num>
   <w:num w:numId="7" w16cid:durableId="1350637885">
-    <w:abstractNumId w:val="6"/>
+    <w:abstractNumId w:val="8"/>
+  </w:num>
+  <w:num w:numId="8" w16cid:durableId="1911959966">
+    <w:abstractNumId w:val="1"/>
+  </w:num>
+  <w:num w:numId="9" w16cid:durableId="259338158">
+    <w:abstractNumId w:val="2"/>
   </w:num>
 </w:numbering>
-</file>
-
-<file path=word/people.xml><?xml version="1.0" encoding="utf-8"?>
-<w15:people xmlns:wpc="http://schemas.microsoft.com/office/word/2010/wordprocessingCanvas" xmlns:cx="http://schemas.microsoft.com/office/drawing/2014/chartex" xmlns:cx1="http://schemas.microsoft.com/office/drawing/2015/9/8/chartex" xmlns:cx2="http://schemas.microsoft.com/office/drawing/2015/10/21/chartex" xmlns:cx3="http://schemas.microsoft.com/office/drawing/2016/5/9/chartex" xmlns:cx4="http://schemas.microsoft.com/office/drawing/2016/5/10/chartex" xmlns:cx5="http://schemas.microsoft.com/office/drawing/2016/5/11/chartex" xmlns:cx6="http://schemas.microsoft.com/office/drawing/2016/5/12/chartex" xmlns:cx7="http://schemas.microsoft.com/office/drawing/2016/5/13/chartex" xmlns:cx8="http://schemas.microsoft.com/office/drawing/2016/5/14/chartex" xmlns:mc="http://schemas.openxmlformats.org/markup-compatibility/2006" xmlns:aink="http://schemas.microsoft.com/office/drawing/2016/ink" xmlns:am3d="http://schemas.microsoft.com/office/drawing/2017/model3d" xmlns:o="urn:schemas-microsoft-com:office:office" xmlns:r="http://schemas.openxmlformats.org/officeDocument/2006/relationships" xmlns:m="http://schemas.openxmlformats.org/officeDocument/2006/math" xmlns:v="urn:schemas-microsoft-com:vml" xmlns:wp14="http://schemas.microsoft.com/office/word/2010/wordprocessingDrawing" xmlns:wp="http://schemas.openxmlformats.org/drawingml/2006/wordprocessingDrawing" xmlns:w10="urn:schemas-microsoft-com:office:word" xmlns:w="http://schemas.openxmlformats.org/wordprocessingml/2006/main" xmlns:w14="http://schemas.microsoft.com/office/word/2010/wordml" xmlns:w15="http://schemas.microsoft.com/office/word/2012/wordml" xmlns:w16cex="http://schemas.microsoft.com/office/word/2018/wordml/cex" xmlns:w16cid="http://schemas.microsoft.com/office/word/2016/wordml/cid" xmlns:w16="http://schemas.microsoft.com/office/word/2018/wordml" xmlns:w16sdtdh="http://schemas.microsoft.com/office/word/2020/wordml/sdtdatahash" xmlns:w16se="http://schemas.microsoft.com/office/word/2015/wordml/symex" xmlns:wpg="http://schemas.microsoft.com/office/word/2010/wordprocessingGroup" xmlns:wpi="http://schemas.microsoft.com/office/word/2010/wordprocessingInk" xmlns:wne="http://schemas.microsoft.com/office/word/2006/wordml" xmlns:wps="http://schemas.microsoft.com/office/word/2010/wordprocessingShape" mc:Ignorable="w14 w15 w16se w16cid w16 w16cex w16sdtdh wp14">
-  <w15:person w15:author="Maree, Gerhardus (SMS digital GmbH)">
-    <w15:presenceInfo w15:providerId="AD" w15:userId="S::gerhardus.maree@sms-digital.com::3197c015-aa24-49db-bf75-67853eb5e40d"/>
-  </w15:person>
-</w15:people>
 </file>
 
 <file path=word/styles.xml><?xml version="1.0" encoding="utf-8"?>
@@ -4204,6 +4555,45 @@
       <w:szCs w:val="24"/>
     </w:rPr>
   </w:style>
+  <w:style w:type="paragraph" w:styleId="FootnoteText">
+    <w:name w:val="footnote text"/>
+    <w:basedOn w:val="Normal"/>
+    <w:link w:val="FootnoteTextChar"/>
+    <w:uiPriority w:val="99"/>
+    <w:semiHidden/>
+    <w:unhideWhenUsed/>
+    <w:rsid w:val="0026061A"/>
+    <w:pPr>
+      <w:spacing w:after="0" w:line="240" w:lineRule="auto"/>
+    </w:pPr>
+    <w:rPr>
+      <w:sz w:val="20"/>
+      <w:szCs w:val="20"/>
+    </w:rPr>
+  </w:style>
+  <w:style w:type="character" w:customStyle="1" w:styleId="FootnoteTextChar">
+    <w:name w:val="Footnote Text Char"/>
+    <w:basedOn w:val="DefaultParagraphFont"/>
+    <w:link w:val="FootnoteText"/>
+    <w:uiPriority w:val="99"/>
+    <w:semiHidden/>
+    <w:rsid w:val="0026061A"/>
+    <w:rPr>
+      <w:sz w:val="20"/>
+      <w:szCs w:val="20"/>
+    </w:rPr>
+  </w:style>
+  <w:style w:type="character" w:styleId="FootnoteReference">
+    <w:name w:val="footnote reference"/>
+    <w:basedOn w:val="DefaultParagraphFont"/>
+    <w:uiPriority w:val="99"/>
+    <w:semiHidden/>
+    <w:unhideWhenUsed/>
+    <w:rsid w:val="0026061A"/>
+    <w:rPr>
+      <w:vertAlign w:val="superscript"/>
+    </w:rPr>
+  </w:style>
 </w:styles>
 </file>
 
@@ -4500,4 +4890,16 @@
     </a:ext>
   </a:extLst>
 </a:theme>
+</file>
+
+<file path=customXml/item1.xml><?xml version="1.0" encoding="utf-8"?>
+<b:Sources xmlns:b="http://schemas.openxmlformats.org/officeDocument/2006/bibliography" xmlns="http://schemas.openxmlformats.org/officeDocument/2006/bibliography" SelectedStyle="\APASixthEditionOfficeOnline.xsl" StyleName="APA" Version="6"/>
+</file>
+
+<file path=customXml/itemProps1.xml><?xml version="1.0" encoding="utf-8"?>
+<ds:datastoreItem xmlns:ds="http://schemas.openxmlformats.org/officeDocument/2006/customXml" ds:itemID="{F4860A0F-9D45-45F0-9549-08527881DE1E}">
+  <ds:schemaRefs>
+    <ds:schemaRef ds:uri="http://schemas.openxmlformats.org/officeDocument/2006/bibliography"/>
+  </ds:schemaRefs>
+</ds:datastoreItem>
 </file>
</xml_diff>